<commit_message>
Updated report dataset and layout.
</commit_message>
<xml_diff>
--- a/App/Objects/Reports/Layouts/ResourceTimeSummary.docx
+++ b/App/Objects/Reports/Layouts/ResourceTimeSummary.docx
@@ -17,16 +17,15 @@
         <w:tblLook w:val="04A0" w:firstRow="1" w:lastRow="0" w:firstColumn="1" w:lastColumn="0" w:noHBand="0" w:noVBand="1"/>
       </w:tblPr>
       <w:tblGrid>
-        <w:gridCol w:w="4231"/>
-        <w:gridCol w:w="1323"/>
-        <w:gridCol w:w="1361"/>
-        <w:gridCol w:w="1372"/>
-        <w:gridCol w:w="1351"/>
+        <w:gridCol w:w="5035"/>
+        <w:gridCol w:w="1485"/>
+        <w:gridCol w:w="1556"/>
+        <w:gridCol w:w="1552"/>
       </w:tblGrid>
       <w:tr>
         <w:tc>
           <w:tcPr>
-            <w:tcW w:w="5807" w:type="dxa"/>
+            <w:tcW w:w="5035" w:type="dxa"/>
             <w:tcBorders>
               <w:bottom w:val="single" w:color="auto" w:sz="4" w:space="0"/>
             </w:tcBorders>
@@ -43,13 +42,13 @@
                 <w:b/>
                 <w:bCs/>
               </w:rPr>
-              <w:t>Title</w:t>
+              <w:t>Resource</w:t>
             </w:r>
           </w:p>
         </w:tc>
         <w:tc>
           <w:tcPr>
-            <w:tcW w:w="992" w:type="dxa"/>
+            <w:tcW w:w="1485" w:type="dxa"/>
             <w:tcBorders>
               <w:bottom w:val="single" w:color="auto" w:sz="4" w:space="0"/>
             </w:tcBorders>
@@ -67,13 +66,13 @@
                 <w:b/>
                 <w:bCs/>
               </w:rPr>
-              <w:t>Amount</w:t>
+              <w:t>Total Time</w:t>
             </w:r>
           </w:p>
         </w:tc>
         <w:tc>
           <w:tcPr>
-            <w:tcW w:w="993" w:type="dxa"/>
+            <w:tcW w:w="1556" w:type="dxa"/>
             <w:tcBorders>
               <w:bottom w:val="single" w:color="auto" w:sz="4" w:space="0"/>
             </w:tcBorders>
@@ -91,13 +90,13 @@
                 <w:b/>
                 <w:bCs/>
               </w:rPr>
-              <w:t>% Total</w:t>
+              <w:t>Total Expense</w:t>
             </w:r>
           </w:p>
         </w:tc>
         <w:tc>
           <w:tcPr>
-            <w:tcW w:w="850" w:type="dxa"/>
+            <w:tcW w:w="1552" w:type="dxa"/>
             <w:tcBorders>
               <w:bottom w:val="single" w:color="auto" w:sz="4" w:space="0"/>
             </w:tcBorders>
@@ -115,31 +114,7 @@
                 <w:b/>
                 <w:bCs/>
               </w:rPr>
-              <w:t>Time</w:t>
-            </w:r>
-          </w:p>
-        </w:tc>
-        <w:tc>
-          <w:tcPr>
-            <w:tcW w:w="986" w:type="dxa"/>
-            <w:tcBorders>
-              <w:bottom w:val="single" w:color="auto" w:sz="4" w:space="0"/>
-            </w:tcBorders>
-          </w:tcPr>
-          <w:p>
-            <w:pPr>
-              <w:jc w:val="right"/>
-              <w:rPr>
-                <w:b/>
-                <w:bCs/>
-              </w:rPr>
-            </w:pPr>
-            <w:r>
-              <w:rPr>
-                <w:b/>
-                <w:bCs/>
-              </w:rPr>
-              <w:t>% Total</w:t>
+              <w:t>Total Price</w:t>
             </w:r>
           </w:p>
         </w:tc>
@@ -147,7 +122,7 @@
       <w:tr>
         <w:tc>
           <w:tcPr>
-            <w:tcW w:w="5807" w:type="dxa"/>
+            <w:tcW w:w="5035" w:type="dxa"/>
             <w:tcBorders>
               <w:top w:val="single" w:color="auto" w:sz="4" w:space="0"/>
             </w:tcBorders>
@@ -155,8 +130,6 @@
           <w:p>
             <w:pPr>
               <w:rPr>
-                <w:b/>
-                <w:bCs/>
                 <w:sz w:val="2"/>
                 <w:szCs w:val="2"/>
               </w:rPr>
@@ -165,7 +138,7 @@
         </w:tc>
         <w:tc>
           <w:tcPr>
-            <w:tcW w:w="992" w:type="dxa"/>
+            <w:tcW w:w="1485" w:type="dxa"/>
             <w:tcBorders>
               <w:top w:val="single" w:color="auto" w:sz="4" w:space="0"/>
             </w:tcBorders>
@@ -174,8 +147,6 @@
             <w:pPr>
               <w:jc w:val="right"/>
               <w:rPr>
-                <w:b/>
-                <w:bCs/>
                 <w:sz w:val="2"/>
                 <w:szCs w:val="2"/>
               </w:rPr>
@@ -184,7 +155,7 @@
         </w:tc>
         <w:tc>
           <w:tcPr>
-            <w:tcW w:w="993" w:type="dxa"/>
+            <w:tcW w:w="1556" w:type="dxa"/>
             <w:tcBorders>
               <w:top w:val="single" w:color="auto" w:sz="4" w:space="0"/>
             </w:tcBorders>
@@ -193,8 +164,6 @@
             <w:pPr>
               <w:jc w:val="right"/>
               <w:rPr>
-                <w:b/>
-                <w:bCs/>
                 <w:sz w:val="2"/>
                 <w:szCs w:val="2"/>
               </w:rPr>
@@ -203,7 +172,7 @@
         </w:tc>
         <w:tc>
           <w:tcPr>
-            <w:tcW w:w="850" w:type="dxa"/>
+            <w:tcW w:w="1552" w:type="dxa"/>
             <w:tcBorders>
               <w:top w:val="single" w:color="auto" w:sz="4" w:space="0"/>
             </w:tcBorders>
@@ -212,27 +181,6 @@
             <w:pPr>
               <w:jc w:val="right"/>
               <w:rPr>
-                <w:b/>
-                <w:bCs/>
-                <w:sz w:val="2"/>
-                <w:szCs w:val="2"/>
-              </w:rPr>
-            </w:pPr>
-          </w:p>
-        </w:tc>
-        <w:tc>
-          <w:tcPr>
-            <w:tcW w:w="986" w:type="dxa"/>
-            <w:tcBorders>
-              <w:top w:val="single" w:color="auto" w:sz="4" w:space="0"/>
-            </w:tcBorders>
-          </w:tcPr>
-          <w:p>
-            <w:pPr>
-              <w:jc w:val="right"/>
-              <w:rPr>
-                <w:b/>
-                <w:bCs/>
                 <w:sz w:val="2"/>
                 <w:szCs w:val="2"/>
               </w:rPr>
@@ -242,16 +190,16 @@
       </w:tr>
       <w:sdt>
         <w:sdtPr>
-          <w:alias w:val="#Nav: /Matters"/>
+          <w:id w:val="-559250796"/>
+          <w15:dataBinding w:prefixMappings="xmlns:ns0='urn:microsoft-dynamics-nav/reports/WSB_SLP_Resource_Time_Summary/50102/'" w:xpath="/ns0:NavWordReportXmlPart[1]/ns0:ResourceDisplay" w:storeItemID="{3847131E-B866-4283-B6CD-B371302AD71C}"/>
+          <w15:repeatingSection/>
+          <w:alias w:val="#Nav: /ResourceDisplay"/>
           <w:tag w:val="#Nav: WSB_SLP_Resource_Time_Summary/50102"/>
-          <w:id w:val="-1733386432"/>
-          <w15:dataBinding w:prefixMappings="xmlns:ns0='urn:microsoft-dynamics-nav/reports/WSB_SLP_Resource_Time_Summary/50102/'" w:xpath="/ns0:NavWordReportXmlPart[1]/ns0:Matters" w:storeItemID="{1314C89B-1E4D-486D-91A5-6A79C648E6D9}"/>
-          <w15:repeatingSection/>
         </w:sdtPr>
         <w:sdtContent>
           <w:sdt>
             <w:sdtPr>
-              <w:id w:val="-1424554670"/>
+              <w:id w:val="-388417497"/>
               <w:placeholder>
                 <w:docPart w:val="DefaultPlaceholder_-1854013435"/>
               </w:placeholder>
@@ -261,24 +209,24 @@
               <w:tr>
                 <w:tc>
                   <w:tcPr>
-                    <w:tcW w:w="5807" w:type="dxa"/>
+                    <w:tcW w:w="5035" w:type="dxa"/>
                   </w:tcPr>
                   <w:p>
                     <w:sdt>
                       <w:sdtPr>
-                        <w:alias w:val="#Nav: /Matters/MatterNo"/>
-                        <w:tag w:val="#Nav: WSB_SLP_Resource_Time_Summary/50102"/>
-                        <w:id w:val="1791929704"/>
+                        <w:id w:val="-1654524297"/>
                         <w:placeholder>
                           <w:docPart w:val="DefaultPlaceholder_-1854013440"/>
                         </w:placeholder>
-                        <w:dataBinding w:prefixMappings="xmlns:ns0='urn:microsoft-dynamics-nav/reports/WSB_SLP_Resource_Time_Summary/50102/'" w:xpath="/ns0:NavWordReportXmlPart[1]/ns0:Matters[1]/ns0:MatterNo[1]" w:storeItemID="{1314C89B-1E4D-486D-91A5-6A79C648E6D9}"/>
+                        <w:dataBinding w:prefixMappings="xmlns:ns0='urn:microsoft-dynamics-nav/reports/WSB_SLP_Resource_Time_Summary/50102/'" w:xpath="/ns0:NavWordReportXmlPart[1]/ns0:ResourceDisplay[1]/ns0:DisplayNo[1]" w:storeItemID="{3847131E-B866-4283-B6CD-B371302AD71C}"/>
                         <w:text/>
+                        <w:alias w:val="#Nav: /ResourceDisplay/DisplayNo"/>
+                        <w:tag w:val="#Nav: WSB_SLP_Resource_Time_Summary/50102"/>
                       </w:sdtPr>
                       <w:sdtContent>
                         <w:proofErr w:type="spellStart"/>
                         <w:r>
-                          <w:t>MatterNo</w:t>
+                          <w:t>DisplayNo</w:t>
                         </w:r>
                         <w:proofErr w:type="spellEnd"/>
                       </w:sdtContent>
@@ -288,81 +236,46 @@
                     </w:r>
                     <w:sdt>
                       <w:sdtPr>
-                        <w:alias w:val="#Nav: /Matters/MatterName"/>
-                        <w:tag w:val="#Nav: WSB_SLP_Resource_Time_Summary/50102"/>
-                        <w:id w:val="1753460854"/>
+                        <w:id w:val="1125350176"/>
                         <w:placeholder>
                           <w:docPart w:val="DefaultPlaceholder_-1854013440"/>
                         </w:placeholder>
-                        <w:dataBinding w:prefixMappings="xmlns:ns0='urn:microsoft-dynamics-nav/reports/WSB_SLP_Resource_Time_Summary/50102/'" w:xpath="/ns0:NavWordReportXmlPart[1]/ns0:Matters[1]/ns0:MatterName[1]" w:storeItemID="{1314C89B-1E4D-486D-91A5-6A79C648E6D9}"/>
+                        <w:dataBinding w:prefixMappings="xmlns:ns0='urn:microsoft-dynamics-nav/reports/WSB_SLP_Resource_Time_Summary/50102/'" w:xpath="/ns0:NavWordReportXmlPart[1]/ns0:ResourceDisplay[1]/ns0:DisplayName[1]" w:storeItemID="{3847131E-B866-4283-B6CD-B371302AD71C}"/>
                         <w:text/>
+                        <w:alias w:val="#Nav: /ResourceDisplay/DisplayName"/>
+                        <w:tag w:val="#Nav: WSB_SLP_Resource_Time_Summary/50102"/>
                       </w:sdtPr>
                       <w:sdtContent>
-                        <w:proofErr w:type="spellStart"/>
                         <w:r>
-                          <w:t>MatterName</w:t>
+                          <w:t>DisplayName</w:t>
                         </w:r>
-                        <w:proofErr w:type="spellEnd"/>
                       </w:sdtContent>
                     </w:sdt>
                   </w:p>
                 </w:tc>
-                <w:tc>
-                  <w:tcPr>
-                    <w:tcW w:w="992" w:type="dxa"/>
-                  </w:tcPr>
-                  <w:p/>
-                </w:tc>
-                <w:tc>
-                  <w:tcPr>
-                    <w:tcW w:w="993" w:type="dxa"/>
-                  </w:tcPr>
-                  <w:p/>
-                </w:tc>
-                <w:tc>
-                  <w:tcPr>
-                    <w:tcW w:w="850" w:type="dxa"/>
-                  </w:tcPr>
-                  <w:p/>
-                </w:tc>
-                <w:tc>
-                  <w:tcPr>
-                    <w:tcW w:w="986" w:type="dxa"/>
-                  </w:tcPr>
-                  <w:p/>
-                </w:tc>
-              </w:tr>
-              <w:tr>
-                <w:tc>
-                  <w:tcPr>
-                    <w:tcW w:w="5807" w:type="dxa"/>
-                  </w:tcPr>
-                  <w:p>
-                    <w:r>
-                      <w:t xml:space="preserve">    Fees</w:t>
-                    </w:r>
-                  </w:p>
-                </w:tc>
                 <w:sdt>
                   <w:sdtPr>
-                    <w:alias w:val="#Nav: /Matters/MatterFees"/>
-                    <w:tag w:val="#Nav: WSB_SLP_Resource_Time_Summary/50102"/>
-                    <w:id w:val="1075785618"/>
+                    <w:id w:val="-1356418497"/>
                     <w:placeholder>
                       <w:docPart w:val="DefaultPlaceholder_-1854013440"/>
                     </w:placeholder>
-                    <w:dataBinding w:prefixMappings="xmlns:ns0='urn:microsoft-dynamics-nav/reports/WSB_SLP_Resource_Time_Summary/50102/'" w:xpath="/ns0:NavWordReportXmlPart[1]/ns0:Matters[1]/ns0:MatterFees[1]" w:storeItemID="{1314C89B-1E4D-486D-91A5-6A79C648E6D9}"/>
+                    <w:dataBinding w:prefixMappings="xmlns:ns0='urn:microsoft-dynamics-nav/reports/WSB_SLP_Resource_Time_Summary/50102/'" w:xpath="/ns0:NavWordReportXmlPart[1]/ns0:ResourceDisplay[1]/ns0:ResourceTime[1]" w:storeItemID="{3847131E-B866-4283-B6CD-B371302AD71C}"/>
                     <w:text/>
+                    <w:alias w:val="#Nav: /ResourceDisplay/ResourceTime"/>
+                    <w:tag w:val="#Nav: WSB_SLP_Resource_Time_Summary/50102"/>
                   </w:sdtPr>
                   <w:sdtContent>
                     <w:tc>
                       <w:tcPr>
-                        <w:tcW w:w="992" w:type="dxa"/>
+                        <w:tcW w:w="1485" w:type="dxa"/>
                       </w:tcPr>
                       <w:p>
+                        <w:pPr>
+                          <w:jc w:val="right"/>
+                        </w:pPr>
                         <w:proofErr w:type="spellStart"/>
                         <w:r>
-                          <w:t>MatterFees</w:t>
+                          <w:t>ResourceTime</w:t>
                         </w:r>
                         <w:proofErr w:type="spellEnd"/>
                       </w:p>
@@ -371,24 +284,27 @@
                 </w:sdt>
                 <w:sdt>
                   <w:sdtPr>
-                    <w:alias w:val="#Nav: /Matters/FeePercent"/>
-                    <w:tag w:val="#Nav: WSB_SLP_Resource_Time_Summary/50102"/>
-                    <w:id w:val="-374475509"/>
+                    <w:id w:val="34937345"/>
                     <w:placeholder>
                       <w:docPart w:val="DefaultPlaceholder_-1854013440"/>
                     </w:placeholder>
-                    <w:dataBinding w:prefixMappings="xmlns:ns0='urn:microsoft-dynamics-nav/reports/WSB_SLP_Resource_Time_Summary/50102/'" w:xpath="/ns0:NavWordReportXmlPart[1]/ns0:Matters[1]/ns0:FeePercent[1]" w:storeItemID="{1314C89B-1E4D-486D-91A5-6A79C648E6D9}"/>
+                    <w:dataBinding w:prefixMappings="xmlns:ns0='urn:microsoft-dynamics-nav/reports/WSB_SLP_Resource_Time_Summary/50102/'" w:xpath="/ns0:NavWordReportXmlPart[1]/ns0:ResourceDisplay[1]/ns0:ResourceExp[1]" w:storeItemID="{3847131E-B866-4283-B6CD-B371302AD71C}"/>
                     <w:text/>
+                    <w:alias w:val="#Nav: /ResourceDisplay/ResourceExp"/>
+                    <w:tag w:val="#Nav: WSB_SLP_Resource_Time_Summary/50102"/>
                   </w:sdtPr>
                   <w:sdtContent>
                     <w:tc>
                       <w:tcPr>
-                        <w:tcW w:w="993" w:type="dxa"/>
+                        <w:tcW w:w="1556" w:type="dxa"/>
                       </w:tcPr>
                       <w:p>
+                        <w:pPr>
+                          <w:jc w:val="right"/>
+                        </w:pPr>
                         <w:proofErr w:type="spellStart"/>
                         <w:r>
-                          <w:t>FeePercent</w:t>
+                          <w:t>ResourceExp</w:t>
                         </w:r>
                         <w:proofErr w:type="spellEnd"/>
                       </w:p>
@@ -397,50 +313,27 @@
                 </w:sdt>
                 <w:sdt>
                   <w:sdtPr>
-                    <w:alias w:val="#Nav: /Matters/MatterTimes"/>
-                    <w:tag w:val="#Nav: WSB_SLP_Resource_Time_Summary/50102"/>
-                    <w:id w:val="858479137"/>
+                    <w:id w:val="181951302"/>
                     <w:placeholder>
                       <w:docPart w:val="DefaultPlaceholder_-1854013440"/>
                     </w:placeholder>
-                    <w:dataBinding w:prefixMappings="xmlns:ns0='urn:microsoft-dynamics-nav/reports/WSB_SLP_Resource_Time_Summary/50102/'" w:xpath="/ns0:NavWordReportXmlPart[1]/ns0:Matters[1]/ns0:MatterTimes[1]" w:storeItemID="{1314C89B-1E4D-486D-91A5-6A79C648E6D9}"/>
+                    <w:dataBinding w:prefixMappings="xmlns:ns0='urn:microsoft-dynamics-nav/reports/WSB_SLP_Resource_Time_Summary/50102/'" w:xpath="/ns0:NavWordReportXmlPart[1]/ns0:ResourceDisplay[1]/ns0:ResourceTotal[1]" w:storeItemID="{3847131E-B866-4283-B6CD-B371302AD71C}"/>
                     <w:text/>
+                    <w:alias w:val="#Nav: /ResourceDisplay/ResourceTotal"/>
+                    <w:tag w:val="#Nav: WSB_SLP_Resource_Time_Summary/50102"/>
                   </w:sdtPr>
                   <w:sdtContent>
                     <w:tc>
                       <w:tcPr>
-                        <w:tcW w:w="850" w:type="dxa"/>
+                        <w:tcW w:w="1552" w:type="dxa"/>
                       </w:tcPr>
                       <w:p>
+                        <w:pPr>
+                          <w:jc w:val="right"/>
+                        </w:pPr>
                         <w:proofErr w:type="spellStart"/>
                         <w:r>
-                          <w:t>MatterTimes</w:t>
-                        </w:r>
-                        <w:proofErr w:type="spellEnd"/>
-                      </w:p>
-                    </w:tc>
-                  </w:sdtContent>
-                </w:sdt>
-                <w:sdt>
-                  <w:sdtPr>
-                    <w:alias w:val="#Nav: /Matters/TimePercent"/>
-                    <w:tag w:val="#Nav: WSB_SLP_Resource_Time_Summary/50102"/>
-                    <w:id w:val="1657345264"/>
-                    <w:placeholder>
-                      <w:docPart w:val="DefaultPlaceholder_-1854013440"/>
-                    </w:placeholder>
-                    <w:dataBinding w:prefixMappings="xmlns:ns0='urn:microsoft-dynamics-nav/reports/WSB_SLP_Resource_Time_Summary/50102/'" w:xpath="/ns0:NavWordReportXmlPart[1]/ns0:Matters[1]/ns0:TimePercent[1]" w:storeItemID="{1314C89B-1E4D-486D-91A5-6A79C648E6D9}"/>
-                    <w:text/>
-                  </w:sdtPr>
-                  <w:sdtContent>
-                    <w:tc>
-                      <w:tcPr>
-                        <w:tcW w:w="986" w:type="dxa"/>
-                      </w:tcPr>
-                      <w:p>
-                        <w:proofErr w:type="spellStart"/>
-                        <w:r>
-                          <w:t>TimePercent</w:t>
+                          <w:t>ResourceTotal</w:t>
                         </w:r>
                         <w:proofErr w:type="spellEnd"/>
                       </w:p>
@@ -448,266 +341,80 @@
                   </w:sdtContent>
                 </w:sdt>
               </w:tr>
-              <w:tr>
-                <w:tc>
-                  <w:tcPr>
-                    <w:tcW w:w="5807" w:type="dxa"/>
-                  </w:tcPr>
-                  <w:p>
-                    <w:r>
-                      <w:t xml:space="preserve">    Costs</w:t>
-                    </w:r>
-                  </w:p>
-                </w:tc>
-                <w:sdt>
-                  <w:sdtPr>
-                    <w:alias w:val="#Nav: /Matters/MatterCosts"/>
-                    <w:tag w:val="#Nav: WSB_SLP_Resource_Time_Summary/50102"/>
-                    <w:id w:val="-1418936050"/>
-                    <w:placeholder>
-                      <w:docPart w:val="DefaultPlaceholder_-1854013440"/>
-                    </w:placeholder>
-                    <w:dataBinding w:prefixMappings="xmlns:ns0='urn:microsoft-dynamics-nav/reports/WSB_SLP_Resource_Time_Summary/50102/'" w:xpath="/ns0:NavWordReportXmlPart[1]/ns0:Matters[1]/ns0:MatterCosts[1]" w:storeItemID="{1314C89B-1E4D-486D-91A5-6A79C648E6D9}"/>
-                    <w:text/>
-                  </w:sdtPr>
-                  <w:sdtContent>
-                    <w:tc>
-                      <w:tcPr>
-                        <w:tcW w:w="992" w:type="dxa"/>
-                      </w:tcPr>
-                      <w:p>
-                        <w:proofErr w:type="spellStart"/>
-                        <w:r>
-                          <w:t>MatterCosts</w:t>
-                        </w:r>
-                        <w:proofErr w:type="spellEnd"/>
-                      </w:p>
-                    </w:tc>
-                  </w:sdtContent>
-                </w:sdt>
-                <w:sdt>
-                  <w:sdtPr>
-                    <w:alias w:val="#Nav: /Matters/CostPercent"/>
-                    <w:tag w:val="#Nav: WSB_SLP_Resource_Time_Summary/50102"/>
-                    <w:id w:val="1404573352"/>
-                    <w:placeholder>
-                      <w:docPart w:val="DefaultPlaceholder_-1854013440"/>
-                    </w:placeholder>
-                    <w:dataBinding w:prefixMappings="xmlns:ns0='urn:microsoft-dynamics-nav/reports/WSB_SLP_Resource_Time_Summary/50102/'" w:xpath="/ns0:NavWordReportXmlPart[1]/ns0:Matters[1]/ns0:CostPercent[1]" w:storeItemID="{1314C89B-1E4D-486D-91A5-6A79C648E6D9}"/>
-                    <w:text/>
-                  </w:sdtPr>
-                  <w:sdtContent>
-                    <w:tc>
-                      <w:tcPr>
-                        <w:tcW w:w="993" w:type="dxa"/>
-                      </w:tcPr>
-                      <w:p>
-                        <w:proofErr w:type="spellStart"/>
-                        <w:r>
-                          <w:t>CostPercent</w:t>
-                        </w:r>
-                        <w:proofErr w:type="spellEnd"/>
-                      </w:p>
-                    </w:tc>
-                  </w:sdtContent>
-                </w:sdt>
-                <w:tc>
-                  <w:tcPr>
-                    <w:tcW w:w="850" w:type="dxa"/>
-                  </w:tcPr>
-                  <w:p>
-                    <w:pPr>
-                      <w:jc w:val="right"/>
-                    </w:pPr>
-                  </w:p>
-                </w:tc>
-                <w:tc>
-                  <w:tcPr>
-                    <w:tcW w:w="986" w:type="dxa"/>
-                  </w:tcPr>
-                  <w:p>
-                    <w:pPr>
-                      <w:jc w:val="right"/>
-                    </w:pPr>
-                  </w:p>
-                </w:tc>
-              </w:tr>
-              <w:tr>
-                <w:tc>
-                  <w:tcPr>
-                    <w:tcW w:w="5807" w:type="dxa"/>
-                  </w:tcPr>
-                  <w:p>
-                    <w:r>
-                      <w:t xml:space="preserve">    </w:t>
-                    </w:r>
-                    <w:r>
-                      <w:t>Total</w:t>
-                    </w:r>
-                  </w:p>
-                </w:tc>
-                <w:sdt>
-                  <w:sdtPr>
-                    <w:alias w:val="#Nav: /Matters/MatterTotal"/>
-                    <w:tag w:val="#Nav: WSB_SLP_Resource_Time_Summary/50102"/>
-                    <w:id w:val="-502206118"/>
-                    <w:placeholder>
-                      <w:docPart w:val="DefaultPlaceholder_-1854013440"/>
-                    </w:placeholder>
-                    <w:dataBinding w:prefixMappings="xmlns:ns0='urn:microsoft-dynamics-nav/reports/WSB_SLP_Resource_Time_Summary/50102/'" w:xpath="/ns0:NavWordReportXmlPart[1]/ns0:Matters[1]/ns0:MatterTotal[1]" w:storeItemID="{1314C89B-1E4D-486D-91A5-6A79C648E6D9}"/>
-                    <w:text/>
-                  </w:sdtPr>
-                  <w:sdtContent>
-                    <w:tc>
-                      <w:tcPr>
-                        <w:tcW w:w="992" w:type="dxa"/>
-                      </w:tcPr>
-                      <w:p>
-                        <w:proofErr w:type="spellStart"/>
-                        <w:r>
-                          <w:t>MatterTotal</w:t>
-                        </w:r>
-                        <w:proofErr w:type="spellEnd"/>
-                      </w:p>
-                    </w:tc>
-                  </w:sdtContent>
-                </w:sdt>
-                <w:sdt>
-                  <w:sdtPr>
-                    <w:alias w:val="#Nav: /Matters/TotalPercent"/>
-                    <w:tag w:val="#Nav: WSB_SLP_Resource_Time_Summary/50102"/>
-                    <w:id w:val="-1822875078"/>
-                    <w:placeholder>
-                      <w:docPart w:val="DefaultPlaceholder_-1854013440"/>
-                    </w:placeholder>
-                    <w:dataBinding w:prefixMappings="xmlns:ns0='urn:microsoft-dynamics-nav/reports/WSB_SLP_Resource_Time_Summary/50102/'" w:xpath="/ns0:NavWordReportXmlPart[1]/ns0:Matters[1]/ns0:TotalPercent[1]" w:storeItemID="{1314C89B-1E4D-486D-91A5-6A79C648E6D9}"/>
-                    <w:text/>
-                  </w:sdtPr>
-                  <w:sdtContent>
-                    <w:tc>
-                      <w:tcPr>
-                        <w:tcW w:w="993" w:type="dxa"/>
-                      </w:tcPr>
-                      <w:p>
-                        <w:proofErr w:type="spellStart"/>
-                        <w:r>
-                          <w:t>TotalPercent</w:t>
-                        </w:r>
-                        <w:proofErr w:type="spellEnd"/>
-                      </w:p>
-                    </w:tc>
-                  </w:sdtContent>
-                </w:sdt>
-                <w:sdt>
-                  <w:sdtPr>
-                    <w:alias w:val="#Nav: /Matters/MatterTimes"/>
-                    <w:tag w:val="#Nav: WSB_SLP_Resource_Time_Summary/50102"/>
-                    <w:id w:val="-1803995289"/>
-                    <w:placeholder>
-                      <w:docPart w:val="DefaultPlaceholder_-1854013440"/>
-                    </w:placeholder>
-                    <w:dataBinding w:prefixMappings="xmlns:ns0='urn:microsoft-dynamics-nav/reports/WSB_SLP_Resource_Time_Summary/50102/'" w:xpath="/ns0:NavWordReportXmlPart[1]/ns0:Matters[1]/ns0:MatterTimes[1]" w:storeItemID="{1314C89B-1E4D-486D-91A5-6A79C648E6D9}"/>
-                    <w:text/>
-                  </w:sdtPr>
-                  <w:sdtContent>
-                    <w:tc>
-                      <w:tcPr>
-                        <w:tcW w:w="850" w:type="dxa"/>
-                      </w:tcPr>
-                      <w:p>
-                        <w:proofErr w:type="spellStart"/>
-                        <w:r>
-                          <w:t>MatterTimes</w:t>
-                        </w:r>
-                        <w:proofErr w:type="spellEnd"/>
-                      </w:p>
-                    </w:tc>
-                  </w:sdtContent>
-                </w:sdt>
-                <w:sdt>
-                  <w:sdtPr>
-                    <w:alias w:val="#Nav: /Matters/TimePercent"/>
-                    <w:tag w:val="#Nav: WSB_SLP_Resource_Time_Summary/50102"/>
-                    <w:id w:val="-96487508"/>
-                    <w:placeholder>
-                      <w:docPart w:val="DefaultPlaceholder_-1854013440"/>
-                    </w:placeholder>
-                    <w:dataBinding w:prefixMappings="xmlns:ns0='urn:microsoft-dynamics-nav/reports/WSB_SLP_Resource_Time_Summary/50102/'" w:xpath="/ns0:NavWordReportXmlPart[1]/ns0:Matters[1]/ns0:TimePercent[1]" w:storeItemID="{1314C89B-1E4D-486D-91A5-6A79C648E6D9}"/>
-                    <w:text/>
-                  </w:sdtPr>
-                  <w:sdtContent>
-                    <w:tc>
-                      <w:tcPr>
-                        <w:tcW w:w="986" w:type="dxa"/>
-                      </w:tcPr>
-                      <w:p>
-                        <w:proofErr w:type="spellStart"/>
-                        <w:r>
-                          <w:t>TimePercent</w:t>
-                        </w:r>
-                        <w:proofErr w:type="spellEnd"/>
-                      </w:p>
-                    </w:tc>
-                  </w:sdtContent>
-                </w:sdt>
-              </w:tr>
-              <w:tr>
-                <w:tc>
-                  <w:tcPr>
-                    <w:tcW w:w="5807" w:type="dxa"/>
-                  </w:tcPr>
-                  <w:p>
-                    <w:pPr>
-                      <w:tabs>
-                        <w:tab w:val="left" w:pos="1452"/>
-                      </w:tabs>
-                    </w:pPr>
-                    <w:r>
-                      <w:tab/>
-                    </w:r>
-                  </w:p>
-                </w:tc>
-                <w:tc>
-                  <w:tcPr>
-                    <w:tcW w:w="992" w:type="dxa"/>
-                  </w:tcPr>
-                  <w:p/>
-                </w:tc>
-                <w:tc>
-                  <w:tcPr>
-                    <w:tcW w:w="993" w:type="dxa"/>
-                  </w:tcPr>
-                  <w:p/>
-                </w:tc>
-                <w:tc>
-                  <w:tcPr>
-                    <w:tcW w:w="850" w:type="dxa"/>
-                  </w:tcPr>
-                  <w:p/>
-                </w:tc>
-                <w:tc>
-                  <w:tcPr>
-                    <w:tcW w:w="986" w:type="dxa"/>
-                  </w:tcPr>
-                  <w:p/>
-                </w:tc>
-              </w:tr>
             </w:sdtContent>
           </w:sdt>
         </w:sdtContent>
       </w:sdt>
+      <w:tr>
+        <w:tc>
+          <w:tcPr>
+            <w:tcW w:w="5035" w:type="dxa"/>
+            <w:tcBorders>
+              <w:bottom w:val="single" w:color="auto" w:sz="4" w:space="0"/>
+            </w:tcBorders>
+          </w:tcPr>
+          <w:p/>
+        </w:tc>
+        <w:tc>
+          <w:tcPr>
+            <w:tcW w:w="1485" w:type="dxa"/>
+            <w:tcBorders>
+              <w:bottom w:val="single" w:color="auto" w:sz="4" w:space="0"/>
+            </w:tcBorders>
+          </w:tcPr>
+          <w:p>
+            <w:pPr>
+              <w:jc w:val="right"/>
+            </w:pPr>
+          </w:p>
+        </w:tc>
+        <w:tc>
+          <w:tcPr>
+            <w:tcW w:w="1556" w:type="dxa"/>
+            <w:tcBorders>
+              <w:bottom w:val="single" w:color="auto" w:sz="4" w:space="0"/>
+            </w:tcBorders>
+          </w:tcPr>
+          <w:p>
+            <w:pPr>
+              <w:jc w:val="right"/>
+            </w:pPr>
+          </w:p>
+        </w:tc>
+        <w:tc>
+          <w:tcPr>
+            <w:tcW w:w="1552" w:type="dxa"/>
+            <w:tcBorders>
+              <w:bottom w:val="single" w:color="auto" w:sz="4" w:space="0"/>
+            </w:tcBorders>
+          </w:tcPr>
+          <w:p>
+            <w:pPr>
+              <w:jc w:val="right"/>
+            </w:pPr>
+          </w:p>
+        </w:tc>
+      </w:tr>
       <w:sdt>
         <w:sdtPr>
+          <w:rPr>
+            <w:b/>
+            <w:bCs/>
+          </w:rPr>
+          <w:id w:val="-1340460359"/>
+          <w15:dataBinding w:prefixMappings="xmlns:ns0='urn:microsoft-dynamics-nav/reports/WSB_SLP_Resource_Time_Summary/50102/'" w:xpath="/ns0:NavWordReportXmlPart[1]/ns0:Total" w:storeItemID="{3847131E-B866-4283-B6CD-B371302AD71C}"/>
+          <w15:repeatingSection/>
           <w:alias w:val="#Nav: /Total"/>
           <w:tag w:val="#Nav: WSB_SLP_Resource_Time_Summary/50102"/>
-          <w:id w:val="-1105956634"/>
-          <w15:dataBinding w:prefixMappings="xmlns:ns0='urn:microsoft-dynamics-nav/reports/WSB_SLP_Resource_Time_Summary/50102/'" w:xpath="/ns0:NavWordReportXmlPart[1]/ns0:Total" w:storeItemID="{1314C89B-1E4D-486D-91A5-6A79C648E6D9}"/>
-          <w15:repeatingSection/>
         </w:sdtPr>
         <w:sdtContent>
           <w:sdt>
             <w:sdtPr>
-              <w:id w:val="-335534650"/>
+              <w:rPr>
+                <w:b/>
+                <w:bCs/>
+              </w:rPr>
+              <w:id w:val="78259946"/>
               <w:placeholder>
                 <w:docPart w:val="DefaultPlaceholder_-1854013435"/>
               </w:placeholder>
@@ -717,132 +424,108 @@
               <w:tr>
                 <w:tc>
                   <w:tcPr>
-                    <w:tcW w:w="5807" w:type="dxa"/>
-                  </w:tcPr>
-                  <w:p>
-                    <w:pPr>
-                      <w:tabs>
-                        <w:tab w:val="left" w:pos="1452"/>
-                      </w:tabs>
-                    </w:pPr>
-                  </w:p>
-                </w:tc>
-                <w:tc>
-                  <w:tcPr>
-                    <w:tcW w:w="992" w:type="dxa"/>
-                  </w:tcPr>
-                  <w:p/>
-                </w:tc>
-                <w:tc>
-                  <w:tcPr>
-                    <w:tcW w:w="993" w:type="dxa"/>
-                  </w:tcPr>
-                  <w:p/>
-                </w:tc>
-                <w:tc>
-                  <w:tcPr>
-                    <w:tcW w:w="850" w:type="dxa"/>
-                  </w:tcPr>
-                  <w:p/>
-                </w:tc>
-                <w:tc>
-                  <w:tcPr>
-                    <w:tcW w:w="986" w:type="dxa"/>
-                  </w:tcPr>
-                  <w:p/>
-                </w:tc>
-              </w:tr>
-              <w:tr>
-                <w:tc>
-                  <w:tcPr>
-                    <w:tcW w:w="5807" w:type="dxa"/>
+                    <w:tcW w:w="5035" w:type="dxa"/>
                     <w:tcBorders>
                       <w:top w:val="single" w:color="auto" w:sz="4" w:space="0"/>
                     </w:tcBorders>
                   </w:tcPr>
                   <w:p>
                     <w:pPr>
-                      <w:tabs>
-                        <w:tab w:val="left" w:pos="1452"/>
-                      </w:tabs>
+                      <w:rPr>
+                        <w:b/>
+                        <w:bCs/>
+                      </w:rPr>
                     </w:pPr>
                     <w:r>
-                      <w:t>Grand Total</w:t>
-                    </w:r>
-                  </w:p>
-                </w:tc>
-                <w:tc>
-                  <w:tcPr>
-                    <w:tcW w:w="992" w:type="dxa"/>
-                    <w:tcBorders>
-                      <w:top w:val="single" w:color="auto" w:sz="4" w:space="0"/>
-                    </w:tcBorders>
-                  </w:tcPr>
-                  <w:p/>
-                </w:tc>
-                <w:tc>
-                  <w:tcPr>
-                    <w:tcW w:w="993" w:type="dxa"/>
-                    <w:tcBorders>
-                      <w:top w:val="single" w:color="auto" w:sz="4" w:space="0"/>
-                    </w:tcBorders>
-                  </w:tcPr>
-                  <w:p/>
-                </w:tc>
-                <w:tc>
-                  <w:tcPr>
-                    <w:tcW w:w="850" w:type="dxa"/>
-                    <w:tcBorders>
-                      <w:top w:val="single" w:color="auto" w:sz="4" w:space="0"/>
-                    </w:tcBorders>
-                  </w:tcPr>
-                  <w:p/>
-                </w:tc>
-                <w:tc>
-                  <w:tcPr>
-                    <w:tcW w:w="986" w:type="dxa"/>
-                    <w:tcBorders>
-                      <w:top w:val="single" w:color="auto" w:sz="4" w:space="0"/>
-                    </w:tcBorders>
-                  </w:tcPr>
-                  <w:p/>
-                </w:tc>
-              </w:tr>
-              <w:tr>
-                <w:tc>
-                  <w:tcPr>
-                    <w:tcW w:w="5807" w:type="dxa"/>
-                  </w:tcPr>
-                  <w:p>
-                    <w:pPr>
-                      <w:tabs>
-                        <w:tab w:val="left" w:pos="1452"/>
-                      </w:tabs>
-                    </w:pPr>
-                    <w:r>
-                      <w:t xml:space="preserve">    Fees</w:t>
+                      <w:rPr>
+                        <w:b/>
+                        <w:bCs/>
+                      </w:rPr>
+                      <w:t>Total</w:t>
                     </w:r>
                   </w:p>
                 </w:tc>
                 <w:sdt>
                   <w:sdtPr>
-                    <w:alias w:val="#Nav: /Total/TotalFees"/>
-                    <w:tag w:val="#Nav: WSB_SLP_Resource_Time_Summary/50102"/>
-                    <w:id w:val="1014192164"/>
+                    <w:rPr>
+                      <w:b/>
+                      <w:bCs/>
+                    </w:rPr>
+                    <w:id w:val="-219295032"/>
                     <w:placeholder>
                       <w:docPart w:val="DefaultPlaceholder_-1854013440"/>
                     </w:placeholder>
-                    <w:dataBinding w:prefixMappings="xmlns:ns0='urn:microsoft-dynamics-nav/reports/WSB_SLP_Resource_Time_Summary/50102/'" w:xpath="/ns0:NavWordReportXmlPart[1]/ns0:Total[1]/ns0:TotalFees[1]" w:storeItemID="{1314C89B-1E4D-486D-91A5-6A79C648E6D9}"/>
+                    <w:dataBinding w:prefixMappings="xmlns:ns0='urn:microsoft-dynamics-nav/reports/WSB_SLP_Resource_Time_Summary/50102/'" w:xpath="/ns0:NavWordReportXmlPart[1]/ns0:Total[1]/ns0:TotalTime[1]" w:storeItemID="{3847131E-B866-4283-B6CD-B371302AD71C}"/>
                     <w:text/>
+                    <w:alias w:val="#Nav: /Total/TotalTime"/>
+                    <w:tag w:val="#Nav: WSB_SLP_Resource_Time_Summary/50102"/>
                   </w:sdtPr>
                   <w:sdtContent>
                     <w:tc>
                       <w:tcPr>
-                        <w:tcW w:w="992" w:type="dxa"/>
+                        <w:tcW w:w="1485" w:type="dxa"/>
+                        <w:tcBorders>
+                          <w:top w:val="single" w:color="auto" w:sz="4" w:space="0"/>
+                        </w:tcBorders>
                       </w:tcPr>
                       <w:p>
+                        <w:pPr>
+                          <w:jc w:val="right"/>
+                          <w:rPr>
+                            <w:b/>
+                            <w:bCs/>
+                          </w:rPr>
+                        </w:pPr>
                         <w:proofErr w:type="spellStart"/>
                         <w:r>
+                          <w:rPr>
+                            <w:b/>
+                            <w:bCs/>
+                          </w:rPr>
+                          <w:t>TotalTime</w:t>
+                        </w:r>
+                        <w:proofErr w:type="spellEnd"/>
+                      </w:p>
+                    </w:tc>
+                  </w:sdtContent>
+                </w:sdt>
+                <w:sdt>
+                  <w:sdtPr>
+                    <w:rPr>
+                      <w:b/>
+                      <w:bCs/>
+                    </w:rPr>
+                    <w:id w:val="256952093"/>
+                    <w:placeholder>
+                      <w:docPart w:val="DefaultPlaceholder_-1854013440"/>
+                    </w:placeholder>
+                    <w:dataBinding w:prefixMappings="xmlns:ns0='urn:microsoft-dynamics-nav/reports/WSB_SLP_Resource_Time_Summary/50102/'" w:xpath="/ns0:NavWordReportXmlPart[1]/ns0:Total[1]/ns0:TotalFees[1]" w:storeItemID="{3847131E-B866-4283-B6CD-B371302AD71C}"/>
+                    <w:text/>
+                    <w:alias w:val="#Nav: /Total/TotalFees"/>
+                    <w:tag w:val="#Nav: WSB_SLP_Resource_Time_Summary/50102"/>
+                  </w:sdtPr>
+                  <w:sdtContent>
+                    <w:tc>
+                      <w:tcPr>
+                        <w:tcW w:w="1556" w:type="dxa"/>
+                        <w:tcBorders>
+                          <w:top w:val="single" w:color="auto" w:sz="4" w:space="0"/>
+                        </w:tcBorders>
+                      </w:tcPr>
+                      <w:p>
+                        <w:pPr>
+                          <w:jc w:val="right"/>
+                          <w:rPr>
+                            <w:b/>
+                            <w:bCs/>
+                          </w:rPr>
+                        </w:pPr>
+                        <w:proofErr w:type="spellStart"/>
+                        <w:r>
+                          <w:rPr>
+                            <w:b/>
+                            <w:bCs/>
+                          </w:rPr>
                           <w:t>TotalFees</w:t>
                         </w:r>
                         <w:proofErr w:type="spellEnd"/>
@@ -850,167 +533,43 @@
                     </w:tc>
                   </w:sdtContent>
                 </w:sdt>
-                <w:tc>
-                  <w:tcPr>
-                    <w:tcW w:w="993" w:type="dxa"/>
-                  </w:tcPr>
-                  <w:p>
-                    <w:pPr>
-                      <w:jc w:val="right"/>
-                    </w:pPr>
-                  </w:p>
-                </w:tc>
                 <w:sdt>
                   <w:sdtPr>
-                    <w:alias w:val="#Nav: /Total/TotalTime"/>
-                    <w:tag w:val="#Nav: WSB_SLP_Resource_Time_Summary/50102"/>
-                    <w:id w:val="1865635899"/>
+                    <w:rPr>
+                      <w:b/>
+                      <w:bCs/>
+                    </w:rPr>
+                    <w:id w:val="-1862725372"/>
                     <w:placeholder>
                       <w:docPart w:val="DefaultPlaceholder_-1854013440"/>
                     </w:placeholder>
-                    <w:dataBinding w:prefixMappings="xmlns:ns0='urn:microsoft-dynamics-nav/reports/WSB_SLP_Resource_Time_Summary/50102/'" w:xpath="/ns0:NavWordReportXmlPart[1]/ns0:Total[1]/ns0:TotalTime[1]" w:storeItemID="{1314C89B-1E4D-486D-91A5-6A79C648E6D9}"/>
+                    <w:dataBinding w:prefixMappings="xmlns:ns0='urn:microsoft-dynamics-nav/reports/WSB_SLP_Resource_Time_Summary/50102/'" w:xpath="/ns0:NavWordReportXmlPart[1]/ns0:Total[1]/ns0:TotalTotal[1]" w:storeItemID="{3847131E-B866-4283-B6CD-B371302AD71C}"/>
                     <w:text/>
+                    <w:alias w:val="#Nav: /Total/TotalTotal"/>
+                    <w:tag w:val="#Nav: WSB_SLP_Resource_Time_Summary/50102"/>
                   </w:sdtPr>
                   <w:sdtContent>
                     <w:tc>
                       <w:tcPr>
-                        <w:tcW w:w="850" w:type="dxa"/>
-                      </w:tcPr>
-                      <w:p>
-                        <w:proofErr w:type="spellStart"/>
-                        <w:r>
-                          <w:t>TotalTime</w:t>
-                        </w:r>
-                        <w:proofErr w:type="spellEnd"/>
-                      </w:p>
-                    </w:tc>
-                  </w:sdtContent>
-                </w:sdt>
-                <w:tc>
-                  <w:tcPr>
-                    <w:tcW w:w="986" w:type="dxa"/>
-                  </w:tcPr>
-                  <w:p>
-                    <w:pPr>
-                      <w:jc w:val="right"/>
-                    </w:pPr>
-                  </w:p>
-                </w:tc>
-              </w:tr>
-              <w:tr>
-                <w:tc>
-                  <w:tcPr>
-                    <w:tcW w:w="5807" w:type="dxa"/>
-                  </w:tcPr>
-                  <w:p>
-                    <w:pPr>
-                      <w:tabs>
-                        <w:tab w:val="left" w:pos="1452"/>
-                      </w:tabs>
-                    </w:pPr>
-                    <w:r>
-                      <w:t xml:space="preserve">    Costs</w:t>
-                    </w:r>
-                  </w:p>
-                </w:tc>
-                <w:sdt>
-                  <w:sdtPr>
-                    <w:alias w:val="#Nav: /Total/TotalCosts"/>
-                    <w:tag w:val="#Nav: WSB_SLP_Resource_Time_Summary/50102"/>
-                    <w:id w:val="-1814397779"/>
-                    <w:placeholder>
-                      <w:docPart w:val="DefaultPlaceholder_-1854013440"/>
-                    </w:placeholder>
-                    <w:dataBinding w:prefixMappings="xmlns:ns0='urn:microsoft-dynamics-nav/reports/WSB_SLP_Resource_Time_Summary/50102/'" w:xpath="/ns0:NavWordReportXmlPart[1]/ns0:Total[1]/ns0:TotalCosts[1]" w:storeItemID="{1314C89B-1E4D-486D-91A5-6A79C648E6D9}"/>
-                    <w:text/>
-                  </w:sdtPr>
-                  <w:sdtContent>
-                    <w:tc>
-                      <w:tcPr>
-                        <w:tcW w:w="992" w:type="dxa"/>
-                      </w:tcPr>
-                      <w:p>
-                        <w:proofErr w:type="spellStart"/>
-                        <w:r>
-                          <w:t>TotalCosts</w:t>
-                        </w:r>
-                        <w:proofErr w:type="spellEnd"/>
-                      </w:p>
-                    </w:tc>
-                  </w:sdtContent>
-                </w:sdt>
-                <w:tc>
-                  <w:tcPr>
-                    <w:tcW w:w="993" w:type="dxa"/>
-                  </w:tcPr>
-                  <w:p>
-                    <w:pPr>
-                      <w:jc w:val="right"/>
-                    </w:pPr>
-                  </w:p>
-                </w:tc>
-                <w:tc>
-                  <w:tcPr>
-                    <w:tcW w:w="850" w:type="dxa"/>
-                  </w:tcPr>
-                  <w:p>
-                    <w:pPr>
-                      <w:jc w:val="right"/>
-                    </w:pPr>
-                  </w:p>
-                </w:tc>
-                <w:tc>
-                  <w:tcPr>
-                    <w:tcW w:w="986" w:type="dxa"/>
-                  </w:tcPr>
-                  <w:p>
-                    <w:pPr>
-                      <w:jc w:val="right"/>
-                    </w:pPr>
-                  </w:p>
-                </w:tc>
-              </w:tr>
-              <w:tr>
-                <w:tc>
-                  <w:tcPr>
-                    <w:tcW w:w="5807" w:type="dxa"/>
-                    <w:tcBorders>
-                      <w:bottom w:val="single" w:color="auto" w:sz="4" w:space="0"/>
-                    </w:tcBorders>
-                  </w:tcPr>
-                  <w:p>
-                    <w:pPr>
-                      <w:tabs>
-                        <w:tab w:val="left" w:pos="1452"/>
-                      </w:tabs>
-                    </w:pPr>
-                    <w:r>
-                      <w:t xml:space="preserve">    Total</w:t>
-                    </w:r>
-                  </w:p>
-                </w:tc>
-                <w:sdt>
-                  <w:sdtPr>
-                    <w:alias w:val="#Nav: /Total/TotalTotal"/>
-                    <w:tag w:val="#Nav: WSB_SLP_Resource_Time_Summary/50102"/>
-                    <w:id w:val="-497045224"/>
-                    <w:placeholder>
-                      <w:docPart w:val="DefaultPlaceholder_-1854013440"/>
-                    </w:placeholder>
-                    <w:dataBinding w:prefixMappings="xmlns:ns0='urn:microsoft-dynamics-nav/reports/WSB_SLP_Resource_Time_Summary/50102/'" w:xpath="/ns0:NavWordReportXmlPart[1]/ns0:Total[1]/ns0:TotalTotal[1]" w:storeItemID="{1314C89B-1E4D-486D-91A5-6A79C648E6D9}"/>
-                    <w:text/>
-                  </w:sdtPr>
-                  <w:sdtContent>
-                    <w:tc>
-                      <w:tcPr>
-                        <w:tcW w:w="992" w:type="dxa"/>
+                        <w:tcW w:w="1552" w:type="dxa"/>
                         <w:tcBorders>
-                          <w:bottom w:val="single" w:color="auto" w:sz="4" w:space="0"/>
+                          <w:top w:val="single" w:color="auto" w:sz="4" w:space="0"/>
                         </w:tcBorders>
                       </w:tcPr>
                       <w:p>
+                        <w:pPr>
+                          <w:jc w:val="right"/>
+                          <w:rPr>
+                            <w:b/>
+                            <w:bCs/>
+                          </w:rPr>
+                        </w:pPr>
                         <w:proofErr w:type="spellStart"/>
                         <w:r>
+                          <w:rPr>
+                            <w:b/>
+                            <w:bCs/>
+                          </w:rPr>
                           <w:t>TotalTotal</w:t>
                         </w:r>
                         <w:proofErr w:type="spellEnd"/>
@@ -1018,61 +577,6 @@
                     </w:tc>
                   </w:sdtContent>
                 </w:sdt>
-                <w:tc>
-                  <w:tcPr>
-                    <w:tcW w:w="993" w:type="dxa"/>
-                    <w:tcBorders>
-                      <w:bottom w:val="single" w:color="auto" w:sz="4" w:space="0"/>
-                    </w:tcBorders>
-                  </w:tcPr>
-                  <w:p>
-                    <w:pPr>
-                      <w:jc w:val="right"/>
-                    </w:pPr>
-                  </w:p>
-                </w:tc>
-                <w:sdt>
-                  <w:sdtPr>
-                    <w:alias w:val="#Nav: /Total/TotalTime"/>
-                    <w:tag w:val="#Nav: WSB_SLP_Resource_Time_Summary/50102"/>
-                    <w:id w:val="86972620"/>
-                    <w:placeholder>
-                      <w:docPart w:val="DefaultPlaceholder_-1854013440"/>
-                    </w:placeholder>
-                    <w:dataBinding w:prefixMappings="xmlns:ns0='urn:microsoft-dynamics-nav/reports/WSB_SLP_Resource_Time_Summary/50102/'" w:xpath="/ns0:NavWordReportXmlPart[1]/ns0:Total[1]/ns0:TotalTime[1]" w:storeItemID="{1314C89B-1E4D-486D-91A5-6A79C648E6D9}"/>
-                    <w:text/>
-                  </w:sdtPr>
-                  <w:sdtContent>
-                    <w:tc>
-                      <w:tcPr>
-                        <w:tcW w:w="850" w:type="dxa"/>
-                        <w:tcBorders>
-                          <w:bottom w:val="single" w:color="auto" w:sz="4" w:space="0"/>
-                        </w:tcBorders>
-                      </w:tcPr>
-                      <w:p>
-                        <w:proofErr w:type="spellStart"/>
-                        <w:r>
-                          <w:t>TotalTime</w:t>
-                        </w:r>
-                        <w:proofErr w:type="spellEnd"/>
-                      </w:p>
-                    </w:tc>
-                  </w:sdtContent>
-                </w:sdt>
-                <w:tc>
-                  <w:tcPr>
-                    <w:tcW w:w="986" w:type="dxa"/>
-                    <w:tcBorders>
-                      <w:bottom w:val="single" w:color="auto" w:sz="4" w:space="0"/>
-                    </w:tcBorders>
-                  </w:tcPr>
-                  <w:p>
-                    <w:pPr>
-                      <w:jc w:val="right"/>
-                    </w:pPr>
-                  </w:p>
-                </w:tc>
               </w:tr>
             </w:sdtContent>
           </w:sdt>
@@ -1081,12 +585,7 @@
     </w:tbl>
     <w:p/>
     <w:sectPr>
-      <w:headerReference w:type="even" r:id="rId7"/>
-      <w:headerReference w:type="default" r:id="rId8"/>
-      <w:footerReference w:type="even" r:id="rId9"/>
-      <w:footerReference w:type="default" r:id="rId10"/>
-      <w:headerReference w:type="first" r:id="rId11"/>
-      <w:footerReference w:type="first" r:id="rId12"/>
+      <w:headerReference w:type="default" r:id="rId7"/>
       <w:pgSz w:w="11906" w:h="16838"/>
       <w:pgMar w:top="1701" w:right="1134" w:bottom="1701" w:left="1134" w:header="708" w:footer="708" w:gutter="0"/>
       <w:cols w:space="708"/>
@@ -1121,36 +620,6 @@
 </w:endnotes>
 </file>
 
-<file path=word/footer1.xml><?xml version="1.0" encoding="utf-8"?>
-<w:ftr xmlns:wpc="http://schemas.microsoft.com/office/word/2010/wordprocessingCanvas" xmlns:cx="http://schemas.microsoft.com/office/drawing/2014/chartex" xmlns:cx1="http://schemas.microsoft.com/office/drawing/2015/9/8/chartex" xmlns:cx2="http://schemas.microsoft.com/office/drawing/2015/10/21/chartex" xmlns:cx3="http://schemas.microsoft.com/office/drawing/2016/5/9/chartex" xmlns:cx4="http://schemas.microsoft.com/office/drawing/2016/5/10/chartex" xmlns:cx5="http://schemas.microsoft.com/office/drawing/2016/5/11/chartex" xmlns:cx6="http://schemas.microsoft.com/office/drawing/2016/5/12/chartex" xmlns:cx7="http://schemas.microsoft.com/office/drawing/2016/5/13/chartex" xmlns:cx8="http://schemas.microsoft.com/office/drawing/2016/5/14/chartex" xmlns:mc="http://schemas.openxmlformats.org/markup-compatibility/2006" xmlns:aink="http://schemas.microsoft.com/office/drawing/2016/ink" xmlns:am3d="http://schemas.microsoft.com/office/drawing/2017/model3d" xmlns:o="urn:schemas-microsoft-com:office:office" xmlns:oel="http://schemas.microsoft.com/office/2019/extlst" xmlns:r="http://schemas.openxmlformats.org/officeDocument/2006/relationships" xmlns:m="http://schemas.openxmlformats.org/officeDocument/2006/math" xmlns:v="urn:schemas-microsoft-com:vml" xmlns:wp14="http://schemas.microsoft.com/office/word/2010/wordprocessingDrawing" xmlns:wp="http://schemas.openxmlformats.org/drawingml/2006/wordprocessingDrawing" xmlns:w10="urn:schemas-microsoft-com:office:word" xmlns:w="http://schemas.openxmlformats.org/wordprocessingml/2006/main" xmlns:w14="http://schemas.microsoft.com/office/word/2010/wordml" xmlns:w15="http://schemas.microsoft.com/office/word/2012/wordml" xmlns:w16cex="http://schemas.microsoft.com/office/word/2018/wordml/cex" xmlns:w16cid="http://schemas.microsoft.com/office/word/2016/wordml/cid" xmlns:w16="http://schemas.microsoft.com/office/word/2018/wordml" xmlns:w16sdtdh="http://schemas.microsoft.com/office/word/2020/wordml/sdtdatahash" xmlns:w16se="http://schemas.microsoft.com/office/word/2015/wordml/symex" xmlns:wpg="http://schemas.microsoft.com/office/word/2010/wordprocessingGroup" xmlns:wpi="http://schemas.microsoft.com/office/word/2010/wordprocessingInk" xmlns:wne="http://schemas.microsoft.com/office/word/2006/wordml" xmlns:wps="http://schemas.microsoft.com/office/word/2010/wordprocessingShape" mc:Ignorable="w14 w15 w16se w16cid w16 w16cex w16sdtdh wp14">
-  <w:p>
-    <w:pPr>
-      <w:pStyle w:val="Footer"/>
-    </w:pPr>
-  </w:p>
-</w:ftr>
-</file>
-
-<file path=word/footer2.xml><?xml version="1.0" encoding="utf-8"?>
-<w:ftr xmlns:wpc="http://schemas.microsoft.com/office/word/2010/wordprocessingCanvas" xmlns:cx="http://schemas.microsoft.com/office/drawing/2014/chartex" xmlns:cx1="http://schemas.microsoft.com/office/drawing/2015/9/8/chartex" xmlns:cx2="http://schemas.microsoft.com/office/drawing/2015/10/21/chartex" xmlns:cx3="http://schemas.microsoft.com/office/drawing/2016/5/9/chartex" xmlns:cx4="http://schemas.microsoft.com/office/drawing/2016/5/10/chartex" xmlns:cx5="http://schemas.microsoft.com/office/drawing/2016/5/11/chartex" xmlns:cx6="http://schemas.microsoft.com/office/drawing/2016/5/12/chartex" xmlns:cx7="http://schemas.microsoft.com/office/drawing/2016/5/13/chartex" xmlns:cx8="http://schemas.microsoft.com/office/drawing/2016/5/14/chartex" xmlns:mc="http://schemas.openxmlformats.org/markup-compatibility/2006" xmlns:aink="http://schemas.microsoft.com/office/drawing/2016/ink" xmlns:am3d="http://schemas.microsoft.com/office/drawing/2017/model3d" xmlns:o="urn:schemas-microsoft-com:office:office" xmlns:oel="http://schemas.microsoft.com/office/2019/extlst" xmlns:r="http://schemas.openxmlformats.org/officeDocument/2006/relationships" xmlns:m="http://schemas.openxmlformats.org/officeDocument/2006/math" xmlns:v="urn:schemas-microsoft-com:vml" xmlns:wp14="http://schemas.microsoft.com/office/word/2010/wordprocessingDrawing" xmlns:wp="http://schemas.openxmlformats.org/drawingml/2006/wordprocessingDrawing" xmlns:w10="urn:schemas-microsoft-com:office:word" xmlns:w="http://schemas.openxmlformats.org/wordprocessingml/2006/main" xmlns:w14="http://schemas.microsoft.com/office/word/2010/wordml" xmlns:w15="http://schemas.microsoft.com/office/word/2012/wordml" xmlns:w16cex="http://schemas.microsoft.com/office/word/2018/wordml/cex" xmlns:w16cid="http://schemas.microsoft.com/office/word/2016/wordml/cid" xmlns:w16="http://schemas.microsoft.com/office/word/2018/wordml" xmlns:w16sdtdh="http://schemas.microsoft.com/office/word/2020/wordml/sdtdatahash" xmlns:w16se="http://schemas.microsoft.com/office/word/2015/wordml/symex" xmlns:wpg="http://schemas.microsoft.com/office/word/2010/wordprocessingGroup" xmlns:wpi="http://schemas.microsoft.com/office/word/2010/wordprocessingInk" xmlns:wne="http://schemas.microsoft.com/office/word/2006/wordml" xmlns:wps="http://schemas.microsoft.com/office/word/2010/wordprocessingShape" mc:Ignorable="w14 w15 w16se w16cid w16 w16cex w16sdtdh wp14">
-  <w:p>
-    <w:pPr>
-      <w:pStyle w:val="Footer"/>
-    </w:pPr>
-  </w:p>
-</w:ftr>
-</file>
-
-<file path=word/footer3.xml><?xml version="1.0" encoding="utf-8"?>
-<w:ftr xmlns:wpc="http://schemas.microsoft.com/office/word/2010/wordprocessingCanvas" xmlns:cx="http://schemas.microsoft.com/office/drawing/2014/chartex" xmlns:cx1="http://schemas.microsoft.com/office/drawing/2015/9/8/chartex" xmlns:cx2="http://schemas.microsoft.com/office/drawing/2015/10/21/chartex" xmlns:cx3="http://schemas.microsoft.com/office/drawing/2016/5/9/chartex" xmlns:cx4="http://schemas.microsoft.com/office/drawing/2016/5/10/chartex" xmlns:cx5="http://schemas.microsoft.com/office/drawing/2016/5/11/chartex" xmlns:cx6="http://schemas.microsoft.com/office/drawing/2016/5/12/chartex" xmlns:cx7="http://schemas.microsoft.com/office/drawing/2016/5/13/chartex" xmlns:cx8="http://schemas.microsoft.com/office/drawing/2016/5/14/chartex" xmlns:mc="http://schemas.openxmlformats.org/markup-compatibility/2006" xmlns:aink="http://schemas.microsoft.com/office/drawing/2016/ink" xmlns:am3d="http://schemas.microsoft.com/office/drawing/2017/model3d" xmlns:o="urn:schemas-microsoft-com:office:office" xmlns:oel="http://schemas.microsoft.com/office/2019/extlst" xmlns:r="http://schemas.openxmlformats.org/officeDocument/2006/relationships" xmlns:m="http://schemas.openxmlformats.org/officeDocument/2006/math" xmlns:v="urn:schemas-microsoft-com:vml" xmlns:wp14="http://schemas.microsoft.com/office/word/2010/wordprocessingDrawing" xmlns:wp="http://schemas.openxmlformats.org/drawingml/2006/wordprocessingDrawing" xmlns:w10="urn:schemas-microsoft-com:office:word" xmlns:w="http://schemas.openxmlformats.org/wordprocessingml/2006/main" xmlns:w14="http://schemas.microsoft.com/office/word/2010/wordml" xmlns:w15="http://schemas.microsoft.com/office/word/2012/wordml" xmlns:w16cex="http://schemas.microsoft.com/office/word/2018/wordml/cex" xmlns:w16cid="http://schemas.microsoft.com/office/word/2016/wordml/cid" xmlns:w16="http://schemas.microsoft.com/office/word/2018/wordml" xmlns:w16sdtdh="http://schemas.microsoft.com/office/word/2020/wordml/sdtdatahash" xmlns:w16se="http://schemas.microsoft.com/office/word/2015/wordml/symex" xmlns:wpg="http://schemas.microsoft.com/office/word/2010/wordprocessingGroup" xmlns:wpi="http://schemas.microsoft.com/office/word/2010/wordprocessingInk" xmlns:wne="http://schemas.microsoft.com/office/word/2006/wordml" xmlns:wps="http://schemas.microsoft.com/office/word/2010/wordprocessingShape" mc:Ignorable="w14 w15 w16se w16cid w16 w16cex w16sdtdh wp14">
-  <w:p>
-    <w:pPr>
-      <w:pStyle w:val="Footer"/>
-    </w:pPr>
-  </w:p>
-</w:ftr>
-</file>
-
 <file path=word/footnotes.xml><?xml version="1.0" encoding="utf-8"?>
 <w:footnotes xmlns:wpc="http://schemas.microsoft.com/office/word/2010/wordprocessingCanvas" xmlns:cx="http://schemas.microsoft.com/office/drawing/2014/chartex" xmlns:cx1="http://schemas.microsoft.com/office/drawing/2015/9/8/chartex" xmlns:cx2="http://schemas.microsoft.com/office/drawing/2015/10/21/chartex" xmlns:cx3="http://schemas.microsoft.com/office/drawing/2016/5/9/chartex" xmlns:cx4="http://schemas.microsoft.com/office/drawing/2016/5/10/chartex" xmlns:cx5="http://schemas.microsoft.com/office/drawing/2016/5/11/chartex" xmlns:cx6="http://schemas.microsoft.com/office/drawing/2016/5/12/chartex" xmlns:cx7="http://schemas.microsoft.com/office/drawing/2016/5/13/chartex" xmlns:cx8="http://schemas.microsoft.com/office/drawing/2016/5/14/chartex" xmlns:mc="http://schemas.openxmlformats.org/markup-compatibility/2006" xmlns:aink="http://schemas.microsoft.com/office/drawing/2016/ink" xmlns:am3d="http://schemas.microsoft.com/office/drawing/2017/model3d" xmlns:o="urn:schemas-microsoft-com:office:office" xmlns:oel="http://schemas.microsoft.com/office/2019/extlst" xmlns:r="http://schemas.openxmlformats.org/officeDocument/2006/relationships" xmlns:m="http://schemas.openxmlformats.org/officeDocument/2006/math" xmlns:v="urn:schemas-microsoft-com:vml" xmlns:wp14="http://schemas.microsoft.com/office/word/2010/wordprocessingDrawing" xmlns:wp="http://schemas.openxmlformats.org/drawingml/2006/wordprocessingDrawing" xmlns:w10="urn:schemas-microsoft-com:office:word" xmlns:w="http://schemas.openxmlformats.org/wordprocessingml/2006/main" xmlns:w14="http://schemas.microsoft.com/office/word/2010/wordml" xmlns:w15="http://schemas.microsoft.com/office/word/2012/wordml" xmlns:w16cex="http://schemas.microsoft.com/office/word/2018/wordml/cex" xmlns:w16cid="http://schemas.microsoft.com/office/word/2016/wordml/cid" xmlns:w16="http://schemas.microsoft.com/office/word/2018/wordml" xmlns:w16sdtdh="http://schemas.microsoft.com/office/word/2020/wordml/sdtdatahash" xmlns:w16se="http://schemas.microsoft.com/office/word/2015/wordml/symex" xmlns:wpg="http://schemas.microsoft.com/office/word/2010/wordprocessingGroup" xmlns:wpi="http://schemas.microsoft.com/office/word/2010/wordprocessingInk" xmlns:wne="http://schemas.microsoft.com/office/word/2006/wordml" xmlns:wps="http://schemas.microsoft.com/office/word/2010/wordprocessingShape" mc:Ignorable="w14 w15 w16se w16cid w16 w16cex w16sdtdh wp14">
   <w:footnote w:type="separator" w:id="-1">
@@ -1178,16 +647,6 @@
 
 <file path=word/header1.xml><?xml version="1.0" encoding="utf-8"?>
 <w:hdr xmlns:wpc="http://schemas.microsoft.com/office/word/2010/wordprocessingCanvas" xmlns:cx="http://schemas.microsoft.com/office/drawing/2014/chartex" xmlns:cx1="http://schemas.microsoft.com/office/drawing/2015/9/8/chartex" xmlns:cx2="http://schemas.microsoft.com/office/drawing/2015/10/21/chartex" xmlns:cx3="http://schemas.microsoft.com/office/drawing/2016/5/9/chartex" xmlns:cx4="http://schemas.microsoft.com/office/drawing/2016/5/10/chartex" xmlns:cx5="http://schemas.microsoft.com/office/drawing/2016/5/11/chartex" xmlns:cx6="http://schemas.microsoft.com/office/drawing/2016/5/12/chartex" xmlns:cx7="http://schemas.microsoft.com/office/drawing/2016/5/13/chartex" xmlns:cx8="http://schemas.microsoft.com/office/drawing/2016/5/14/chartex" xmlns:mc="http://schemas.openxmlformats.org/markup-compatibility/2006" xmlns:aink="http://schemas.microsoft.com/office/drawing/2016/ink" xmlns:am3d="http://schemas.microsoft.com/office/drawing/2017/model3d" xmlns:o="urn:schemas-microsoft-com:office:office" xmlns:oel="http://schemas.microsoft.com/office/2019/extlst" xmlns:r="http://schemas.openxmlformats.org/officeDocument/2006/relationships" xmlns:m="http://schemas.openxmlformats.org/officeDocument/2006/math" xmlns:v="urn:schemas-microsoft-com:vml" xmlns:wp14="http://schemas.microsoft.com/office/word/2010/wordprocessingDrawing" xmlns:wp="http://schemas.openxmlformats.org/drawingml/2006/wordprocessingDrawing" xmlns:w10="urn:schemas-microsoft-com:office:word" xmlns:w="http://schemas.openxmlformats.org/wordprocessingml/2006/main" xmlns:w14="http://schemas.microsoft.com/office/word/2010/wordml" xmlns:w15="http://schemas.microsoft.com/office/word/2012/wordml" xmlns:w16cex="http://schemas.microsoft.com/office/word/2018/wordml/cex" xmlns:w16cid="http://schemas.microsoft.com/office/word/2016/wordml/cid" xmlns:w16="http://schemas.microsoft.com/office/word/2018/wordml" xmlns:w16sdtdh="http://schemas.microsoft.com/office/word/2020/wordml/sdtdatahash" xmlns:w16se="http://schemas.microsoft.com/office/word/2015/wordml/symex" xmlns:wpg="http://schemas.microsoft.com/office/word/2010/wordprocessingGroup" xmlns:wpi="http://schemas.microsoft.com/office/word/2010/wordprocessingInk" xmlns:wne="http://schemas.microsoft.com/office/word/2006/wordml" xmlns:wps="http://schemas.microsoft.com/office/word/2010/wordprocessingShape" mc:Ignorable="w14 w15 w16se w16cid w16 w16cex w16sdtdh wp14">
-  <w:p>
-    <w:pPr>
-      <w:pStyle w:val="Header"/>
-    </w:pPr>
-  </w:p>
-</w:hdr>
-</file>
-
-<file path=word/header2.xml><?xml version="1.0" encoding="utf-8"?>
-<w:hdr xmlns:wpc="http://schemas.microsoft.com/office/word/2010/wordprocessingCanvas" xmlns:cx="http://schemas.microsoft.com/office/drawing/2014/chartex" xmlns:cx1="http://schemas.microsoft.com/office/drawing/2015/9/8/chartex" xmlns:cx2="http://schemas.microsoft.com/office/drawing/2015/10/21/chartex" xmlns:cx3="http://schemas.microsoft.com/office/drawing/2016/5/9/chartex" xmlns:cx4="http://schemas.microsoft.com/office/drawing/2016/5/10/chartex" xmlns:cx5="http://schemas.microsoft.com/office/drawing/2016/5/11/chartex" xmlns:cx6="http://schemas.microsoft.com/office/drawing/2016/5/12/chartex" xmlns:cx7="http://schemas.microsoft.com/office/drawing/2016/5/13/chartex" xmlns:cx8="http://schemas.microsoft.com/office/drawing/2016/5/14/chartex" xmlns:mc="http://schemas.openxmlformats.org/markup-compatibility/2006" xmlns:aink="http://schemas.microsoft.com/office/drawing/2016/ink" xmlns:am3d="http://schemas.microsoft.com/office/drawing/2017/model3d" xmlns:o="urn:schemas-microsoft-com:office:office" xmlns:oel="http://schemas.microsoft.com/office/2019/extlst" xmlns:r="http://schemas.openxmlformats.org/officeDocument/2006/relationships" xmlns:m="http://schemas.openxmlformats.org/officeDocument/2006/math" xmlns:v="urn:schemas-microsoft-com:vml" xmlns:wp14="http://schemas.microsoft.com/office/word/2010/wordprocessingDrawing" xmlns:wp="http://schemas.openxmlformats.org/drawingml/2006/wordprocessingDrawing" xmlns:w10="urn:schemas-microsoft-com:office:word" xmlns:w="http://schemas.openxmlformats.org/wordprocessingml/2006/main" xmlns:w14="http://schemas.microsoft.com/office/word/2010/wordml" xmlns:w15="http://schemas.microsoft.com/office/word/2012/wordml" xmlns:w16cex="http://schemas.microsoft.com/office/word/2018/wordml/cex" xmlns:w16cid="http://schemas.microsoft.com/office/word/2016/wordml/cid" xmlns:w16="http://schemas.microsoft.com/office/word/2018/wordml" xmlns:w16sdtdh="http://schemas.microsoft.com/office/word/2020/wordml/sdtdatahash" xmlns:w16se="http://schemas.microsoft.com/office/word/2015/wordml/symex" xmlns:wpg="http://schemas.microsoft.com/office/word/2010/wordprocessingGroup" xmlns:wpi="http://schemas.microsoft.com/office/word/2010/wordprocessingInk" xmlns:wne="http://schemas.microsoft.com/office/word/2006/wordml" xmlns:wps="http://schemas.microsoft.com/office/word/2010/wordprocessingShape" mc:Ignorable="w14 w15 w16se w16cid w16 w16cex w16sdtdh wp14">
   <w:tbl>
     <w:tblPr>
       <w:tblStyle w:val="TableGrid"/>
@@ -1210,13 +669,13 @@
     <w:tr>
       <w:sdt>
         <w:sdtPr>
-          <w:alias w:val="#Nav: /Job/CurrDateTime"/>
+          <w:alias w:val="#Nav: /Resource/CurrDateTime"/>
           <w:tag w:val="#Nav: WSB_SLP_Resource_Time_Summary/50102"/>
-          <w:id w:val="-953710704"/>
+          <w:id w:val="383373066"/>
           <w:placeholder>
             <w:docPart w:val="DefaultPlaceholder_-1854013440"/>
           </w:placeholder>
-          <w:dataBinding w:prefixMappings="xmlns:ns0='urn:microsoft-dynamics-nav/reports/WSB_SLP_Resource_Time_Summary/50102/'" w:xpath="/ns0:NavWordReportXmlPart[1]/ns0:Job[1]/ns0:CurrDateTime[1]" w:storeItemID="{1314C89B-1E4D-486D-91A5-6A79C648E6D9}"/>
+          <w:dataBinding w:prefixMappings="xmlns:ns0='urn:microsoft-dynamics-nav/reports/WSB_SLP_Resource_Time_Summary/50102/'" w:xpath="/ns0:NavWordReportXmlPart[1]/ns0:Resource[1]/ns0:CurrDateTime[1]" w:storeItemID="{3847131E-B866-4283-B6CD-B371302AD71C}"/>
           <w:text/>
         </w:sdtPr>
         <w:sdtContent>
@@ -1243,13 +702,13 @@
             <w:b/>
             <w:bCs/>
           </w:rPr>
-          <w:alias w:val="#Nav: /Job/CompanyName"/>
+          <w:alias w:val="#Nav: /Resource/CompanyName"/>
           <w:tag w:val="#Nav: WSB_SLP_Resource_Time_Summary/50102"/>
-          <w:id w:val="-1093848309"/>
+          <w:id w:val="-1942449159"/>
           <w:placeholder>
             <w:docPart w:val="DefaultPlaceholder_-1854013440"/>
           </w:placeholder>
-          <w:dataBinding w:prefixMappings="xmlns:ns0='urn:microsoft-dynamics-nav/reports/WSB_SLP_Resource_Time_Summary/50102/'" w:xpath="/ns0:NavWordReportXmlPart[1]/ns0:Job[1]/ns0:CompanyName[1]" w:storeItemID="{1314C89B-1E4D-486D-91A5-6A79C648E6D9}"/>
+          <w:dataBinding w:prefixMappings="xmlns:ns0='urn:microsoft-dynamics-nav/reports/WSB_SLP_Resource_Time_Summary/50102/'" w:xpath="/ns0:NavWordReportXmlPart[1]/ns0:Resource[1]/ns0:CompanyName[1]" w:storeItemID="{3847131E-B866-4283-B6CD-B371302AD71C}"/>
           <w:text/>
         </w:sdtPr>
         <w:sdtContent>
@@ -1309,16 +768,6 @@
       </w:tc>
     </w:tr>
   </w:tbl>
-  <w:p>
-    <w:pPr>
-      <w:pStyle w:val="Header"/>
-    </w:pPr>
-  </w:p>
-</w:hdr>
-</file>
-
-<file path=word/header3.xml><?xml version="1.0" encoding="utf-8"?>
-<w:hdr xmlns:wpc="http://schemas.microsoft.com/office/word/2010/wordprocessingCanvas" xmlns:cx="http://schemas.microsoft.com/office/drawing/2014/chartex" xmlns:cx1="http://schemas.microsoft.com/office/drawing/2015/9/8/chartex" xmlns:cx2="http://schemas.microsoft.com/office/drawing/2015/10/21/chartex" xmlns:cx3="http://schemas.microsoft.com/office/drawing/2016/5/9/chartex" xmlns:cx4="http://schemas.microsoft.com/office/drawing/2016/5/10/chartex" xmlns:cx5="http://schemas.microsoft.com/office/drawing/2016/5/11/chartex" xmlns:cx6="http://schemas.microsoft.com/office/drawing/2016/5/12/chartex" xmlns:cx7="http://schemas.microsoft.com/office/drawing/2016/5/13/chartex" xmlns:cx8="http://schemas.microsoft.com/office/drawing/2016/5/14/chartex" xmlns:mc="http://schemas.openxmlformats.org/markup-compatibility/2006" xmlns:aink="http://schemas.microsoft.com/office/drawing/2016/ink" xmlns:am3d="http://schemas.microsoft.com/office/drawing/2017/model3d" xmlns:o="urn:schemas-microsoft-com:office:office" xmlns:oel="http://schemas.microsoft.com/office/2019/extlst" xmlns:r="http://schemas.openxmlformats.org/officeDocument/2006/relationships" xmlns:m="http://schemas.openxmlformats.org/officeDocument/2006/math" xmlns:v="urn:schemas-microsoft-com:vml" xmlns:wp14="http://schemas.microsoft.com/office/word/2010/wordprocessingDrawing" xmlns:wp="http://schemas.openxmlformats.org/drawingml/2006/wordprocessingDrawing" xmlns:w10="urn:schemas-microsoft-com:office:word" xmlns:w="http://schemas.openxmlformats.org/wordprocessingml/2006/main" xmlns:w14="http://schemas.microsoft.com/office/word/2010/wordml" xmlns:w15="http://schemas.microsoft.com/office/word/2012/wordml" xmlns:w16cex="http://schemas.microsoft.com/office/word/2018/wordml/cex" xmlns:w16cid="http://schemas.microsoft.com/office/word/2016/wordml/cid" xmlns:w16="http://schemas.microsoft.com/office/word/2018/wordml" xmlns:w16sdtdh="http://schemas.microsoft.com/office/word/2020/wordml/sdtdatahash" xmlns:w16se="http://schemas.microsoft.com/office/word/2015/wordml/symex" xmlns:wpg="http://schemas.microsoft.com/office/word/2010/wordprocessingGroup" xmlns:wpi="http://schemas.microsoft.com/office/word/2010/wordprocessingInk" xmlns:wne="http://schemas.microsoft.com/office/word/2006/wordml" xmlns:wps="http://schemas.microsoft.com/office/word/2010/wordprocessingShape" mc:Ignorable="w14 w15 w16se w16cid w16 w16cex w16sdtdh wp14">
   <w:p>
     <w:pPr>
       <w:pStyle w:val="Header"/>
@@ -1933,9 +1382,13 @@
     <w:rsid w:val="000C1B47"/>
     <w:rsid w:val="001D3B5D"/>
     <w:rsid w:val="001F6DCA"/>
+    <w:rsid w:val="004229E6"/>
     <w:rsid w:val="0046170F"/>
+    <w:rsid w:val="0058406A"/>
+    <w:rsid w:val="007270CC"/>
     <w:rsid w:val="007410C3"/>
     <w:rsid w:val="009D0FAF"/>
+    <w:rsid w:val="00A26C6E"/>
     <w:rsid w:val="00A87083"/>
     <w:rsid w:val="00D330B2"/>
     <w:rsid w:val="00E324AE"/>
@@ -2703,47 +2156,31 @@
 </a:theme>
 </file>
 
-<file path=customXML/item2.xml>��< ? x m l   v e r s i o n = " 1 . 0 "   e n c o d i n g = " u t f - 1 6 " ? > +<file path=customXml/item1.xml>��< ? x m l   v e r s i o n = " 1 . 0 "   e n c o d i n g = " u t f - 1 6 " ? > < N a v W o r d R e p o r t X m l P a r t   x m l n s = " u r n : m i c r o s o f t - d y n a m i c s - n a v / r e p o r t s / W S B _ S L P _ R e s o u r c e _ T i m e _ S u m m a r y / 5 0 1 0 2 / " >   
- < N a v W o r d R e p o r t X m l P a r t   x m l n s = " u r n : m i c r o s o f t - d y n a m i c s - n a v / r e p o r t s / W S B _ S L P _ R e s o u r c e _ T i m e _ S u m m a r y / 5 0 1 0 2 / " > +     < M a t t e r / >   
      < R e s o u r c e > - 
-         < J o b _ L e d g e r _ E n t r y   / > - 
-     < / R e s o u r c e > - 
-     < J o b >   
          < C o m p a n y N a m e > C o m p a n y N a m e < / C o m p a n y N a m e >   
          < C u r r D a t e T i m e > C u r r D a t e T i m e < / C u r r D a t e T i m e >   
-     < / J o b > +     < / R e s o u r c e >   
-     < M a t t e r s > +     < R e s o u r c e D i s p l a y >   
-         < C o s t P e r c e n t > C o s t P e r c e n t < / C o s t P e r c e n t > +         < D i s p l a y N a m e > D i s p l a y N a m e < / D i s p l a y N a m e >   
-         < F e e P e r c e n t > F e e P e r c e n t < / F e e P e r c e n t > +         < D i s p l a y N o > D i s p l a y N o < / D i s p l a y N o >   
-         < M a t t e r C o s t s > M a t t e r C o s t s < / M a t t e r C o s t s > +         < R e s o u r c e E x p > R e s o u r c e E x p < / R e s o u r c e E x p >   
-         < M a t t e r F e e s > M a t t e r F e e s < / M a t t e r F e e s > +         < R e s o u r c e T i m e > R e s o u r c e T i m e < / R e s o u r c e T i m e >   
-         < M a t t e r N a m e > M a t t e r N a m e < / M a t t e r N a m e > +         < R e s o u r c e T o t a l > R e s o u r c e T o t a l < / R e s o u r c e T o t a l >   
-         < M a t t e r N o > M a t t e r N o < / M a t t e r N o > - 
-         < M a t t e r T i m e s > M a t t e r T i m e s < / M a t t e r T i m e s > - 
-         < M a t t e r T o t a l > M a t t e r T o t a l < / M a t t e r T o t a l > - 
-         < T i m e P e r c e n t > T i m e P e r c e n t < / T i m e P e r c e n t > - 
-         < T o t a l P e r c e n t > T o t a l P e r c e n t < / T o t a l P e r c e n t > - 
-     < / M a t t e r s > +     < / R e s o u r c e D i s p l a y >   
      < T o t a l >   
@@ -2758,4 +2195,12 @@
      < / T o t a l >   
  < / N a v W o r d R e p o r t X m l P a r t > 
+</file>
+
+<file path=customXml/itemProps1.xml><?xml version="1.0" encoding="utf-8"?>
+<ds:datastoreItem xmlns:ds="http://schemas.openxmlformats.org/officeDocument/2006/customXml" ds:itemID="{3847131E-B866-4283-B6CD-B371302AD71C}">
+  <ds:schemaRefs>
+    <ds:schemaRef ds:uri="urn:microsoft-dynamics-nav/reports/WSB_SLP_Resource_Time_Summary/50102/"/>
+  </ds:schemaRefs>
+</ds:datastoreItem>
 </file>
</xml_diff>

<commit_message>
Updated report layouts and report default filtering.
</commit_message>
<xml_diff>
--- a/App/Objects/Reports/Layouts/ResourceTimeSummary.docx
+++ b/App/Objects/Reports/Layouts/ResourceTimeSummary.docx
@@ -14,18 +14,19 @@
           <w:insideH w:val="none" w:color="auto" w:sz="0" w:space="0"/>
           <w:insideV w:val="none" w:color="auto" w:sz="0" w:space="0"/>
         </w:tblBorders>
+        <w:tblLayout w:type="fixed"/>
         <w:tblLook w:val="04A0" w:firstRow="1" w:lastRow="0" w:firstColumn="1" w:lastColumn="0" w:noHBand="0" w:noVBand="1"/>
       </w:tblPr>
       <w:tblGrid>
-        <w:gridCol w:w="5035"/>
-        <w:gridCol w:w="1485"/>
-        <w:gridCol w:w="1556"/>
-        <w:gridCol w:w="1552"/>
+        <w:gridCol w:w="4911"/>
+        <w:gridCol w:w="1893"/>
+        <w:gridCol w:w="1560"/>
+        <w:gridCol w:w="1274"/>
       </w:tblGrid>
       <w:tr>
         <w:tc>
           <w:tcPr>
-            <w:tcW w:w="5035" w:type="dxa"/>
+            <w:tcW w:w="4911" w:type="dxa"/>
             <w:tcBorders>
               <w:bottom w:val="single" w:color="auto" w:sz="4" w:space="0"/>
             </w:tcBorders>
@@ -48,7 +49,7 @@
         </w:tc>
         <w:tc>
           <w:tcPr>
-            <w:tcW w:w="1485" w:type="dxa"/>
+            <w:tcW w:w="1893" w:type="dxa"/>
             <w:tcBorders>
               <w:bottom w:val="single" w:color="auto" w:sz="4" w:space="0"/>
             </w:tcBorders>
@@ -72,7 +73,7 @@
         </w:tc>
         <w:tc>
           <w:tcPr>
-            <w:tcW w:w="1556" w:type="dxa"/>
+            <w:tcW w:w="1560" w:type="dxa"/>
             <w:tcBorders>
               <w:bottom w:val="single" w:color="auto" w:sz="4" w:space="0"/>
             </w:tcBorders>
@@ -96,7 +97,7 @@
         </w:tc>
         <w:tc>
           <w:tcPr>
-            <w:tcW w:w="1552" w:type="dxa"/>
+            <w:tcW w:w="1274" w:type="dxa"/>
             <w:tcBorders>
               <w:bottom w:val="single" w:color="auto" w:sz="4" w:space="0"/>
             </w:tcBorders>
@@ -122,7 +123,7 @@
       <w:tr>
         <w:tc>
           <w:tcPr>
-            <w:tcW w:w="5035" w:type="dxa"/>
+            <w:tcW w:w="4911" w:type="dxa"/>
             <w:tcBorders>
               <w:top w:val="single" w:color="auto" w:sz="4" w:space="0"/>
             </w:tcBorders>
@@ -138,7 +139,7 @@
         </w:tc>
         <w:tc>
           <w:tcPr>
-            <w:tcW w:w="1485" w:type="dxa"/>
+            <w:tcW w:w="1893" w:type="dxa"/>
             <w:tcBorders>
               <w:top w:val="single" w:color="auto" w:sz="4" w:space="0"/>
             </w:tcBorders>
@@ -155,7 +156,7 @@
         </w:tc>
         <w:tc>
           <w:tcPr>
-            <w:tcW w:w="1556" w:type="dxa"/>
+            <w:tcW w:w="1560" w:type="dxa"/>
             <w:tcBorders>
               <w:top w:val="single" w:color="auto" w:sz="4" w:space="0"/>
             </w:tcBorders>
@@ -172,7 +173,7 @@
         </w:tc>
         <w:tc>
           <w:tcPr>
-            <w:tcW w:w="1552" w:type="dxa"/>
+            <w:tcW w:w="1274" w:type="dxa"/>
             <w:tcBorders>
               <w:top w:val="single" w:color="auto" w:sz="4" w:space="0"/>
             </w:tcBorders>
@@ -190,16 +191,16 @@
       </w:tr>
       <w:sdt>
         <w:sdtPr>
-          <w:id w:val="-559250796"/>
-          <w15:dataBinding w:prefixMappings="xmlns:ns0='urn:microsoft-dynamics-nav/reports/WSB_SLP_Resource_Time_Summary/50102/'" w:xpath="/ns0:NavWordReportXmlPart[1]/ns0:ResourceDisplay" w:storeItemID="{3847131E-B866-4283-B6CD-B371302AD71C}"/>
+          <w:alias w:val="#Nav: /Resource"/>
+          <w:tag w:val="#Nav: WSB_SLP_Resource_Time_Summary/50102"/>
+          <w:id w:val="-831986144"/>
+          <w15:dataBinding w:prefixMappings="xmlns:ns0='urn:microsoft-dynamics-nav/reports/WSB_SLP_Resource_Time_Summary/50102/'" w:xpath="/ns0:NavWordReportXmlPart[1]/ns0:Resource" w:storeItemID="{3847131E-B866-4283-B6CD-B371302AD71C}"/>
           <w15:repeatingSection/>
-          <w:alias w:val="#Nav: /ResourceDisplay"/>
-          <w:tag w:val="#Nav: WSB_SLP_Resource_Time_Summary/50102"/>
         </w:sdtPr>
         <w:sdtContent>
           <w:sdt>
             <w:sdtPr>
-              <w:id w:val="-388417497"/>
+              <w:id w:val="-737174999"/>
               <w:placeholder>
                 <w:docPart w:val="DefaultPlaceholder_-1854013435"/>
               </w:placeholder>
@@ -209,24 +210,24 @@
               <w:tr>
                 <w:tc>
                   <w:tcPr>
-                    <w:tcW w:w="5035" w:type="dxa"/>
+                    <w:tcW w:w="4911" w:type="dxa"/>
                   </w:tcPr>
                   <w:p>
                     <w:sdt>
                       <w:sdtPr>
-                        <w:id w:val="-1654524297"/>
+                        <w:alias w:val="#Nav: /Resource/ResourceNo"/>
+                        <w:tag w:val="#Nav: WSB_SLP_Resource_Time_Summary/50102"/>
+                        <w:id w:val="1547262824"/>
                         <w:placeholder>
                           <w:docPart w:val="DefaultPlaceholder_-1854013440"/>
                         </w:placeholder>
-                        <w:dataBinding w:prefixMappings="xmlns:ns0='urn:microsoft-dynamics-nav/reports/WSB_SLP_Resource_Time_Summary/50102/'" w:xpath="/ns0:NavWordReportXmlPart[1]/ns0:ResourceDisplay[1]/ns0:DisplayNo[1]" w:storeItemID="{3847131E-B866-4283-B6CD-B371302AD71C}"/>
+                        <w:dataBinding w:prefixMappings="xmlns:ns0='urn:microsoft-dynamics-nav/reports/WSB_SLP_Resource_Time_Summary/50102/'" w:xpath="/ns0:NavWordReportXmlPart[1]/ns0:Resource[1]/ns0:ResourceNo[1]" w:storeItemID="{3847131E-B866-4283-B6CD-B371302AD71C}"/>
                         <w:text/>
-                        <w:alias w:val="#Nav: /ResourceDisplay/DisplayNo"/>
-                        <w:tag w:val="#Nav: WSB_SLP_Resource_Time_Summary/50102"/>
                       </w:sdtPr>
                       <w:sdtContent>
                         <w:proofErr w:type="spellStart"/>
                         <w:r>
-                          <w:t>DisplayNo</w:t>
+                          <w:t>ResourceNo</w:t>
                         </w:r>
                         <w:proofErr w:type="spellEnd"/>
                       </w:sdtContent>
@@ -236,110 +237,668 @@
                     </w:r>
                     <w:sdt>
                       <w:sdtPr>
-                        <w:id w:val="1125350176"/>
+                        <w:alias w:val="#Nav: /Resource/ResourceName"/>
+                        <w:tag w:val="#Nav: WSB_SLP_Resource_Time_Summary/50102"/>
+                        <w:id w:val="-639961912"/>
                         <w:placeholder>
                           <w:docPart w:val="DefaultPlaceholder_-1854013440"/>
                         </w:placeholder>
-                        <w:dataBinding w:prefixMappings="xmlns:ns0='urn:microsoft-dynamics-nav/reports/WSB_SLP_Resource_Time_Summary/50102/'" w:xpath="/ns0:NavWordReportXmlPart[1]/ns0:ResourceDisplay[1]/ns0:DisplayName[1]" w:storeItemID="{3847131E-B866-4283-B6CD-B371302AD71C}"/>
+                        <w:dataBinding w:prefixMappings="xmlns:ns0='urn:microsoft-dynamics-nav/reports/WSB_SLP_Resource_Time_Summary/50102/'" w:xpath="/ns0:NavWordReportXmlPart[1]/ns0:Resource[1]/ns0:ResourceName[1]" w:storeItemID="{3847131E-B866-4283-B6CD-B371302AD71C}"/>
                         <w:text/>
-                        <w:alias w:val="#Nav: /ResourceDisplay/DisplayName"/>
-                        <w:tag w:val="#Nav: WSB_SLP_Resource_Time_Summary/50102"/>
                       </w:sdtPr>
                       <w:sdtContent>
+                        <w:proofErr w:type="spellStart"/>
                         <w:r>
-                          <w:t>DisplayName</w:t>
+                          <w:t>ResourceName</w:t>
                         </w:r>
+                        <w:proofErr w:type="spellEnd"/>
+                      </w:sdtContent>
+                    </w:sdt>
+                  </w:p>
+                </w:tc>
+                <w:tc>
+                  <w:tcPr>
+                    <w:tcW w:w="1893" w:type="dxa"/>
+                  </w:tcPr>
+                  <w:p>
+                    <w:pPr>
+                      <w:jc w:val="right"/>
+                    </w:pPr>
+                  </w:p>
+                </w:tc>
+                <w:tc>
+                  <w:tcPr>
+                    <w:tcW w:w="1560" w:type="dxa"/>
+                  </w:tcPr>
+                  <w:p>
+                    <w:pPr>
+                      <w:jc w:val="right"/>
+                    </w:pPr>
+                  </w:p>
+                </w:tc>
+                <w:tc>
+                  <w:tcPr>
+                    <w:tcW w:w="1274" w:type="dxa"/>
+                  </w:tcPr>
+                  <w:p>
+                    <w:pPr>
+                      <w:jc w:val="right"/>
+                    </w:pPr>
+                  </w:p>
+                </w:tc>
+              </w:tr>
+              <w:sdt>
+                <w:sdtPr>
+                  <w:alias w:val="#Nav: /Resource/Matter"/>
+                  <w:tag w:val="#Nav: WSB_SLP_Resource_Time_Summary/50102"/>
+                  <w:id w:val="-1369910299"/>
+                  <w15:dataBinding w:prefixMappings="xmlns:ns0='urn:microsoft-dynamics-nav/reports/WSB_SLP_Resource_Time_Summary/50102/'" w:xpath="/ns0:NavWordReportXmlPart[1]/ns0:Resource[1]/ns0:Matter" w:storeItemID="{3847131E-B866-4283-B6CD-B371302AD71C}"/>
+                  <w15:repeatingSection/>
+                </w:sdtPr>
+                <w:sdtContent>
+                  <w:sdt>
+                    <w:sdtPr>
+                      <w:id w:val="-1029112134"/>
+                      <w:placeholder>
+                        <w:docPart w:val="DefaultPlaceholder_-1854013435"/>
+                      </w:placeholder>
+                      <w15:repeatingSectionItem/>
+                    </w:sdtPr>
+                    <w:sdtContent>
+                      <w:tr>
+                        <w:tc>
+                          <w:tcPr>
+                            <w:tcW w:w="4911" w:type="dxa"/>
+                          </w:tcPr>
+                          <w:p>
+                            <w:r>
+                              <w:t xml:space="preserve">     </w:t>
+                            </w:r>
+                            <w:sdt>
+                              <w:sdtPr>
+                                <w:alias w:val="#Nav: /Resource/Matter/MatterName"/>
+                                <w:tag w:val="#Nav: WSB_SLP_Resource_Time_Summary/50102"/>
+                                <w:id w:val="432789607"/>
+                                <w:placeholder>
+                                  <w:docPart w:val="DefaultPlaceholder_-1854013440"/>
+                                </w:placeholder>
+                                <w:dataBinding w:prefixMappings="xmlns:ns0='urn:microsoft-dynamics-nav/reports/WSB_SLP_Resource_Time_Summary/50102/'" w:xpath="/ns0:NavWordReportXmlPart[1]/ns0:Resource[1]/ns0:Matter[1]/ns0:MatterName[1]" w:storeItemID="{3847131E-B866-4283-B6CD-B371302AD71C}"/>
+                                <w:text/>
+                              </w:sdtPr>
+                              <w:sdtContent>
+                                <w:proofErr w:type="spellStart"/>
+                                <w:r>
+                                  <w:t>MatterName</w:t>
+                                </w:r>
+                                <w:proofErr w:type="spellEnd"/>
+                              </w:sdtContent>
+                            </w:sdt>
+                          </w:p>
+                        </w:tc>
+                        <w:sdt>
+                          <w:sdtPr>
+                            <w:alias w:val="#Nav: /Resource/Matter/MatterQty"/>
+                            <w:tag w:val="#Nav: WSB_SLP_Resource_Time_Summary/50102"/>
+                            <w:id w:val="487457244"/>
+                            <w:placeholder>
+                              <w:docPart w:val="DefaultPlaceholder_-1854013440"/>
+                            </w:placeholder>
+                            <w:dataBinding w:prefixMappings="xmlns:ns0='urn:microsoft-dynamics-nav/reports/WSB_SLP_Resource_Time_Summary/50102/'" w:xpath="/ns0:NavWordReportXmlPart[1]/ns0:Resource[1]/ns0:Matter[1]/ns0:MatterQty[1]" w:storeItemID="{3847131E-B866-4283-B6CD-B371302AD71C}"/>
+                            <w:text/>
+                          </w:sdtPr>
+                          <w:sdtContent>
+                            <w:tc>
+                              <w:tcPr>
+                                <w:tcW w:w="1893" w:type="dxa"/>
+                              </w:tcPr>
+                              <w:p>
+                                <w:pPr>
+                                  <w:jc w:val="right"/>
+                                </w:pPr>
+                                <w:proofErr w:type="spellStart"/>
+                                <w:r>
+                                  <w:t>MatterQty</w:t>
+                                </w:r>
+                                <w:proofErr w:type="spellEnd"/>
+                              </w:p>
+                            </w:tc>
+                          </w:sdtContent>
+                        </w:sdt>
+                        <w:tc>
+                          <w:tcPr>
+                            <w:tcW w:w="1560" w:type="dxa"/>
+                          </w:tcPr>
+                          <w:p>
+                            <w:pPr>
+                              <w:jc w:val="right"/>
+                            </w:pPr>
+                            <w:r>
+                              <w:t xml:space="preserve">$ </w:t>
+                            </w:r>
+                            <w:sdt>
+                              <w:sdtPr>
+                                <w:alias w:val="#Nav: /Resource/Matter/MatterCost"/>
+                                <w:tag w:val="#Nav: WSB_SLP_Resource_Time_Summary/50102"/>
+                                <w:id w:val="-1215119328"/>
+                                <w:placeholder>
+                                  <w:docPart w:val="DefaultPlaceholder_-1854013440"/>
+                                </w:placeholder>
+                                <w:dataBinding w:prefixMappings="xmlns:ns0='urn:microsoft-dynamics-nav/reports/WSB_SLP_Resource_Time_Summary/50102/'" w:xpath="/ns0:NavWordReportXmlPart[1]/ns0:Resource[1]/ns0:Matter[1]/ns0:MatterCost[1]" w:storeItemID="{3847131E-B866-4283-B6CD-B371302AD71C}"/>
+                                <w:text/>
+                              </w:sdtPr>
+                              <w:sdtContent>
+                                <w:proofErr w:type="spellStart"/>
+                                <w:r>
+                                  <w:t>MatterCost</w:t>
+                                </w:r>
+                                <w:proofErr w:type="spellEnd"/>
+                              </w:sdtContent>
+                            </w:sdt>
+                          </w:p>
+                        </w:tc>
+                        <w:tc>
+                          <w:tcPr>
+                            <w:tcW w:w="1274" w:type="dxa"/>
+                          </w:tcPr>
+                          <w:p>
+                            <w:pPr>
+                              <w:jc w:val="right"/>
+                            </w:pPr>
+                            <w:r>
+                              <w:t xml:space="preserve">$ </w:t>
+                            </w:r>
+                            <w:sdt>
+                              <w:sdtPr>
+                                <w:alias w:val="#Nav: /Resource/Matter/MatterPrice"/>
+                                <w:tag w:val="#Nav: WSB_SLP_Resource_Time_Summary/50102"/>
+                                <w:id w:val="-608883782"/>
+                                <w:placeholder>
+                                  <w:docPart w:val="DefaultPlaceholder_-1854013440"/>
+                                </w:placeholder>
+                                <w:dataBinding w:prefixMappings="xmlns:ns0='urn:microsoft-dynamics-nav/reports/WSB_SLP_Resource_Time_Summary/50102/'" w:xpath="/ns0:NavWordReportXmlPart[1]/ns0:Resource[1]/ns0:Matter[1]/ns0:MatterPrice[1]" w:storeItemID="{3847131E-B866-4283-B6CD-B371302AD71C}"/>
+                                <w:text/>
+                              </w:sdtPr>
+                              <w:sdtContent>
+                                <w:proofErr w:type="spellStart"/>
+                                <w:r>
+                                  <w:t>MatterPrice</w:t>
+                                </w:r>
+                                <w:proofErr w:type="spellEnd"/>
+                              </w:sdtContent>
+                            </w:sdt>
+                          </w:p>
+                        </w:tc>
+                      </w:tr>
+                    </w:sdtContent>
+                  </w:sdt>
+                </w:sdtContent>
+              </w:sdt>
+              <w:sdt>
+                <w:sdtPr>
+                  <w:alias w:val="#Nav: /Resource/derp"/>
+                  <w:tag w:val="#Nav: WSB_SLP_Resource_Time_Summary/50102"/>
+                  <w:id w:val="-1987691909"/>
+                  <w15:dataBinding w:prefixMappings="xmlns:ns0='urn:microsoft-dynamics-nav/reports/WSB_SLP_Resource_Time_Summary/50102/'" w:xpath="/ns0:NavWordReportXmlPart[1]/ns0:Resource[1]/ns0:derp" w:storeItemID="{3847131E-B866-4283-B6CD-B371302AD71C}"/>
+                  <w15:repeatingSection/>
+                </w:sdtPr>
+                <w:sdtEndPr>
+                  <w:rPr>
+                    <w:b/>
+                    <w:bCs/>
+                  </w:rPr>
+                </w:sdtEndPr>
+                <w:sdtContent>
+                  <w:sdt>
+                    <w:sdtPr>
+                      <w:id w:val="-675191750"/>
+                      <w:placeholder>
+                        <w:docPart w:val="DefaultPlaceholder_-1854013435"/>
+                      </w:placeholder>
+                      <w15:repeatingSectionItem/>
+                    </w:sdtPr>
+                    <w:sdtEndPr>
+                      <w:rPr>
+                        <w:b/>
+                        <w:bCs/>
+                      </w:rPr>
+                    </w:sdtEndPr>
+                    <w:sdtContent>
+                      <w:tr>
+                        <w:trPr>
+                          <w:trHeight w:val="80"/>
+                        </w:trPr>
+                        <w:tc>
+                          <w:tcPr>
+                            <w:tcW w:w="4911" w:type="dxa"/>
+                          </w:tcPr>
+                          <w:p/>
+                        </w:tc>
+                        <w:sdt>
+                          <w:sdtPr>
+                            <w:rPr>
+                              <w:b/>
+                              <w:bCs/>
+                            </w:rPr>
+                            <w:alias w:val="#Nav: /Resource/derp/ResourceQty"/>
+                            <w:tag w:val="#Nav: WSB_SLP_Resource_Time_Summary/50102"/>
+                            <w:id w:val="282622532"/>
+                            <w:placeholder>
+                              <w:docPart w:val="DefaultPlaceholder_-1854013440"/>
+                            </w:placeholder>
+                            <w:dataBinding w:prefixMappings="xmlns:ns0='urn:microsoft-dynamics-nav/reports/WSB_SLP_Resource_Time_Summary/50102/'" w:xpath="/ns0:NavWordReportXmlPart[1]/ns0:Resource[1]/ns0:derp[1]/ns0:ResourceQty[1]" w:storeItemID="{3847131E-B866-4283-B6CD-B371302AD71C}"/>
+                            <w:text/>
+                          </w:sdtPr>
+                          <w:sdtContent>
+                            <w:tc>
+                              <w:tcPr>
+                                <w:tcW w:w="1893" w:type="dxa"/>
+                              </w:tcPr>
+                              <w:p>
+                                <w:pPr>
+                                  <w:jc w:val="right"/>
+                                  <w:rPr>
+                                    <w:b/>
+                                    <w:bCs/>
+                                  </w:rPr>
+                                </w:pPr>
+                                <w:proofErr w:type="spellStart"/>
+                                <w:r>
+                                  <w:rPr>
+                                    <w:b/>
+                                    <w:bCs/>
+                                  </w:rPr>
+                                  <w:t>ReQty</w:t>
+                                </w:r>
+                                <w:proofErr w:type="spellEnd"/>
+                              </w:p>
+                            </w:tc>
+                          </w:sdtContent>
+                        </w:sdt>
+                        <w:tc>
+                          <w:tcPr>
+                            <w:tcW w:w="1560" w:type="dxa"/>
+                          </w:tcPr>
+                          <w:p>
+                            <w:pPr>
+                              <w:jc w:val="right"/>
+                              <w:rPr>
+                                <w:b/>
+                                <w:bCs/>
+                              </w:rPr>
+                            </w:pPr>
+                            <w:r>
+                              <w:rPr>
+                                <w:b/>
+                                <w:bCs/>
+                              </w:rPr>
+                              <w:t xml:space="preserve">$ </w:t>
+                            </w:r>
+                            <w:sdt>
+                              <w:sdtPr>
+                                <w:rPr>
+                                  <w:b/>
+                                  <w:bCs/>
+                                </w:rPr>
+                                <w:alias w:val="#Nav: /Resource/derp/ResourceCost"/>
+                                <w:tag w:val="#Nav: WSB_SLP_Resource_Time_Summary/50102"/>
+                                <w:id w:val="2063142725"/>
+                                <w:placeholder>
+                                  <w:docPart w:val="DefaultPlaceholder_-1854013440"/>
+                                </w:placeholder>
+                                <w:dataBinding w:prefixMappings="xmlns:ns0='urn:microsoft-dynamics-nav/reports/WSB_SLP_Resource_Time_Summary/50102/'" w:xpath="/ns0:NavWordReportXmlPart[1]/ns0:Resource[1]/ns0:derp[1]/ns0:ResourceCost[1]" w:storeItemID="{3847131E-B866-4283-B6CD-B371302AD71C}"/>
+                                <w:text/>
+                              </w:sdtPr>
+                              <w:sdtContent>
+                                <w:proofErr w:type="spellStart"/>
+                                <w:r>
+                                  <w:rPr>
+                                    <w:b/>
+                                    <w:bCs/>
+                                  </w:rPr>
+                                  <w:t>ResourceCost</w:t>
+                                </w:r>
+                                <w:proofErr w:type="spellEnd"/>
+                              </w:sdtContent>
+                            </w:sdt>
+                          </w:p>
+                        </w:tc>
+                        <w:tc>
+                          <w:tcPr>
+                            <w:tcW w:w="1274" w:type="dxa"/>
+                          </w:tcPr>
+                          <w:p>
+                            <w:pPr>
+                              <w:jc w:val="right"/>
+                              <w:rPr>
+                                <w:b/>
+                                <w:bCs/>
+                              </w:rPr>
+                            </w:pPr>
+                            <w:r>
+                              <w:rPr>
+                                <w:b/>
+                                <w:bCs/>
+                              </w:rPr>
+                              <w:t xml:space="preserve">$ </w:t>
+                            </w:r>
+                            <w:sdt>
+                              <w:sdtPr>
+                                <w:rPr>
+                                  <w:b/>
+                                  <w:bCs/>
+                                </w:rPr>
+                                <w:alias w:val="#Nav: /Resource/derp/ResourcePrice"/>
+                                <w:tag w:val="#Nav: WSB_SLP_Resource_Time_Summary/50102"/>
+                                <w:id w:val="-666162894"/>
+                                <w:placeholder>
+                                  <w:docPart w:val="DefaultPlaceholder_-1854013440"/>
+                                </w:placeholder>
+                                <w:dataBinding w:prefixMappings="xmlns:ns0='urn:microsoft-dynamics-nav/reports/WSB_SLP_Resource_Time_Summary/50102/'" w:xpath="/ns0:NavWordReportXmlPart[1]/ns0:Resource[1]/ns0:derp[1]/ns0:ResourcePrice[1]" w:storeItemID="{3847131E-B866-4283-B6CD-B371302AD71C}"/>
+                                <w:text/>
+                              </w:sdtPr>
+                              <w:sdtContent>
+                                <w:proofErr w:type="spellStart"/>
+                                <w:r>
+                                  <w:rPr>
+                                    <w:b/>
+                                    <w:bCs/>
+                                  </w:rPr>
+                                  <w:t>ResourcePrice</w:t>
+                                </w:r>
+                                <w:proofErr w:type="spellEnd"/>
+                              </w:sdtContent>
+                            </w:sdt>
+                          </w:p>
+                        </w:tc>
+                      </w:tr>
+                    </w:sdtContent>
+                  </w:sdt>
+                </w:sdtContent>
+              </w:sdt>
+              <w:tr>
+                <w:tc>
+                  <w:tcPr>
+                    <w:tcW w:w="4911" w:type="dxa"/>
+                  </w:tcPr>
+                  <w:p/>
+                </w:tc>
+                <w:tc>
+                  <w:tcPr>
+                    <w:tcW w:w="1893" w:type="dxa"/>
+                  </w:tcPr>
+                  <w:p>
+                    <w:pPr>
+                      <w:jc w:val="right"/>
+                    </w:pPr>
+                  </w:p>
+                </w:tc>
+                <w:tc>
+                  <w:tcPr>
+                    <w:tcW w:w="1560" w:type="dxa"/>
+                  </w:tcPr>
+                  <w:p>
+                    <w:pPr>
+                      <w:jc w:val="right"/>
+                    </w:pPr>
+                  </w:p>
+                </w:tc>
+                <w:tc>
+                  <w:tcPr>
+                    <w:tcW w:w="1274" w:type="dxa"/>
+                  </w:tcPr>
+                  <w:p>
+                    <w:pPr>
+                      <w:jc w:val="right"/>
+                    </w:pPr>
+                  </w:p>
+                </w:tc>
+              </w:tr>
+            </w:sdtContent>
+          </w:sdt>
+        </w:sdtContent>
+      </w:sdt>
+      <w:sdt>
+        <w:sdtPr>
+          <w:alias w:val="#Nav: /ExpenseResource"/>
+          <w:tag w:val="#Nav: WSB_SLP_Resource_Time_Summary/50102"/>
+          <w:id w:val="-772781939"/>
+          <w15:dataBinding w:prefixMappings="xmlns:ns0='urn:microsoft-dynamics-nav/reports/WSB_SLP_Resource_Time_Summary/50102/'" w:xpath="/ns0:NavWordReportXmlPart[1]/ns0:ExpenseResource" w:storeItemID="{3847131E-B866-4283-B6CD-B371302AD71C}"/>
+          <w15:repeatingSection/>
+        </w:sdtPr>
+        <w:sdtContent>
+          <w:sdt>
+            <w:sdtPr>
+              <w:id w:val="-2029167505"/>
+              <w:placeholder>
+                <w:docPart w:val="DefaultPlaceholder_-1854013435"/>
+              </w:placeholder>
+              <w15:repeatingSectionItem/>
+            </w:sdtPr>
+            <w:sdtContent>
+              <w:tr>
+                <w:tc>
+                  <w:tcPr>
+                    <w:tcW w:w="4911" w:type="dxa"/>
+                  </w:tcPr>
+                  <w:p>
+                    <w:sdt>
+                      <w:sdtPr>
+                        <w:alias w:val="#Nav: /ExpenseResource/ExpResourceNo"/>
+                        <w:tag w:val="#Nav: WSB_SLP_Resource_Time_Summary/50102"/>
+                        <w:id w:val="438268091"/>
+                        <w:placeholder>
+                          <w:docPart w:val="DefaultPlaceholder_-1854013440"/>
+                        </w:placeholder>
+                        <w:dataBinding w:prefixMappings="xmlns:ns0='urn:microsoft-dynamics-nav/reports/WSB_SLP_Resource_Time_Summary/50102/'" w:xpath="/ns0:NavWordReportXmlPart[1]/ns0:ExpenseResource[1]/ns0:ExpResourceNo[1]" w:storeItemID="{3847131E-B866-4283-B6CD-B371302AD71C}"/>
+                        <w:text/>
+                      </w:sdtPr>
+                      <w:sdtContent>
+                        <w:proofErr w:type="spellStart"/>
+                        <w:r>
+                          <w:t>ExpResourceNo</w:t>
+                        </w:r>
+                        <w:proofErr w:type="spellEnd"/>
+                      </w:sdtContent>
+                    </w:sdt>
+                    <w:r>
+                      <w:t xml:space="preserve"> - </w:t>
+                    </w:r>
+                    <w:sdt>
+                      <w:sdtPr>
+                        <w:alias w:val="#Nav: /ExpenseResource/ExpResourceName"/>
+                        <w:tag w:val="#Nav: WSB_SLP_Resource_Time_Summary/50102"/>
+                        <w:id w:val="-372393011"/>
+                        <w:placeholder>
+                          <w:docPart w:val="DefaultPlaceholder_-1854013440"/>
+                        </w:placeholder>
+                        <w:dataBinding w:prefixMappings="xmlns:ns0='urn:microsoft-dynamics-nav/reports/WSB_SLP_Resource_Time_Summary/50102/'" w:xpath="/ns0:NavWordReportXmlPart[1]/ns0:ExpenseResource[1]/ns0:ExpResourceName[1]" w:storeItemID="{3847131E-B866-4283-B6CD-B371302AD71C}"/>
+                        <w:text/>
+                      </w:sdtPr>
+                      <w:sdtContent>
+                        <w:proofErr w:type="spellStart"/>
+                        <w:r>
+                          <w:t>ExpResourceName</w:t>
+                        </w:r>
+                        <w:proofErr w:type="spellEnd"/>
                       </w:sdtContent>
                     </w:sdt>
                   </w:p>
                 </w:tc>
                 <w:sdt>
                   <w:sdtPr>
-                    <w:id w:val="-1356418497"/>
+                    <w:rPr>
+                      <w:b/>
+                      <w:bCs/>
+                    </w:rPr>
+                    <w:alias w:val="#Nav: /ExpenseResource/ExpResourceQty"/>
+                    <w:tag w:val="#Nav: WSB_SLP_Resource_Time_Summary/50102"/>
+                    <w:id w:val="358935609"/>
                     <w:placeholder>
                       <w:docPart w:val="DefaultPlaceholder_-1854013440"/>
                     </w:placeholder>
-                    <w:dataBinding w:prefixMappings="xmlns:ns0='urn:microsoft-dynamics-nav/reports/WSB_SLP_Resource_Time_Summary/50102/'" w:xpath="/ns0:NavWordReportXmlPart[1]/ns0:ResourceDisplay[1]/ns0:ResourceTime[1]" w:storeItemID="{3847131E-B866-4283-B6CD-B371302AD71C}"/>
+                    <w:dataBinding w:prefixMappings="xmlns:ns0='urn:microsoft-dynamics-nav/reports/WSB_SLP_Resource_Time_Summary/50102/'" w:xpath="/ns0:NavWordReportXmlPart[1]/ns0:ExpenseResource[1]/ns0:ExpResourceQty[1]" w:storeItemID="{3847131E-B866-4283-B6CD-B371302AD71C}"/>
                     <w:text/>
-                    <w:alias w:val="#Nav: /ResourceDisplay/ResourceTime"/>
-                    <w:tag w:val="#Nav: WSB_SLP_Resource_Time_Summary/50102"/>
                   </w:sdtPr>
                   <w:sdtContent>
                     <w:tc>
                       <w:tcPr>
-                        <w:tcW w:w="1485" w:type="dxa"/>
+                        <w:tcW w:w="1893" w:type="dxa"/>
                       </w:tcPr>
                       <w:p>
                         <w:pPr>
                           <w:jc w:val="right"/>
+                          <w:rPr>
+                            <w:b/>
+                            <w:bCs/>
+                          </w:rPr>
                         </w:pPr>
                         <w:proofErr w:type="spellStart"/>
                         <w:r>
-                          <w:t>ResourceTime</w:t>
+                          <w:rPr>
+                            <w:b/>
+                            <w:bCs/>
+                          </w:rPr>
+                          <w:t>ExpQty</w:t>
                         </w:r>
                         <w:proofErr w:type="spellEnd"/>
                       </w:p>
                     </w:tc>
                   </w:sdtContent>
                 </w:sdt>
-                <w:sdt>
-                  <w:sdtPr>
-                    <w:id w:val="34937345"/>
-                    <w:placeholder>
-                      <w:docPart w:val="DefaultPlaceholder_-1854013440"/>
-                    </w:placeholder>
-                    <w:dataBinding w:prefixMappings="xmlns:ns0='urn:microsoft-dynamics-nav/reports/WSB_SLP_Resource_Time_Summary/50102/'" w:xpath="/ns0:NavWordReportXmlPart[1]/ns0:ResourceDisplay[1]/ns0:ResourceExp[1]" w:storeItemID="{3847131E-B866-4283-B6CD-B371302AD71C}"/>
-                    <w:text/>
-                    <w:alias w:val="#Nav: /ResourceDisplay/ResourceExp"/>
-                    <w:tag w:val="#Nav: WSB_SLP_Resource_Time_Summary/50102"/>
-                  </w:sdtPr>
-                  <w:sdtContent>
-                    <w:tc>
-                      <w:tcPr>
-                        <w:tcW w:w="1556" w:type="dxa"/>
-                      </w:tcPr>
-                      <w:p>
-                        <w:pPr>
-                          <w:jc w:val="right"/>
-                        </w:pPr>
+                <w:tc>
+                  <w:tcPr>
+                    <w:tcW w:w="1560" w:type="dxa"/>
+                  </w:tcPr>
+                  <w:p>
+                    <w:pPr>
+                      <w:jc w:val="right"/>
+                      <w:rPr>
+                        <w:b/>
+                        <w:bCs/>
+                      </w:rPr>
+                    </w:pPr>
+                    <w:r>
+                      <w:rPr>
+                        <w:b/>
+                        <w:bCs/>
+                      </w:rPr>
+                      <w:t xml:space="preserve">$ </w:t>
+                    </w:r>
+                    <w:sdt>
+                      <w:sdtPr>
+                        <w:rPr>
+                          <w:b/>
+                          <w:bCs/>
+                        </w:rPr>
+                        <w:alias w:val="#Nav: /ExpenseResource/ExpResourceCost"/>
+                        <w:tag w:val="#Nav: WSB_SLP_Resource_Time_Summary/50102"/>
+                        <w:id w:val="-598255731"/>
+                        <w:placeholder>
+                          <w:docPart w:val="DefaultPlaceholder_-1854013440"/>
+                        </w:placeholder>
+                        <w:dataBinding w:prefixMappings="xmlns:ns0='urn:microsoft-dynamics-nav/reports/WSB_SLP_Resource_Time_Summary/50102/'" w:xpath="/ns0:NavWordReportXmlPart[1]/ns0:ExpenseResource[1]/ns0:ExpResourceCost[1]" w:storeItemID="{3847131E-B866-4283-B6CD-B371302AD71C}"/>
+                        <w:text/>
+                      </w:sdtPr>
+                      <w:sdtContent>
                         <w:proofErr w:type="spellStart"/>
                         <w:r>
-                          <w:t>ResourceExp</w:t>
+                          <w:rPr>
+                            <w:b/>
+                            <w:bCs/>
+                          </w:rPr>
+                          <w:t>ExpResourceCost</w:t>
                         </w:r>
                         <w:proofErr w:type="spellEnd"/>
-                      </w:p>
-                    </w:tc>
-                  </w:sdtContent>
-                </w:sdt>
-                <w:sdt>
-                  <w:sdtPr>
-                    <w:id w:val="181951302"/>
-                    <w:placeholder>
-                      <w:docPart w:val="DefaultPlaceholder_-1854013440"/>
-                    </w:placeholder>
-                    <w:dataBinding w:prefixMappings="xmlns:ns0='urn:microsoft-dynamics-nav/reports/WSB_SLP_Resource_Time_Summary/50102/'" w:xpath="/ns0:NavWordReportXmlPart[1]/ns0:ResourceDisplay[1]/ns0:ResourceTotal[1]" w:storeItemID="{3847131E-B866-4283-B6CD-B371302AD71C}"/>
-                    <w:text/>
-                    <w:alias w:val="#Nav: /ResourceDisplay/ResourceTotal"/>
-                    <w:tag w:val="#Nav: WSB_SLP_Resource_Time_Summary/50102"/>
-                  </w:sdtPr>
-                  <w:sdtContent>
-                    <w:tc>
-                      <w:tcPr>
-                        <w:tcW w:w="1552" w:type="dxa"/>
-                      </w:tcPr>
-                      <w:p>
-                        <w:pPr>
-                          <w:jc w:val="right"/>
-                        </w:pPr>
+                      </w:sdtContent>
+                    </w:sdt>
+                  </w:p>
+                </w:tc>
+                <w:tc>
+                  <w:tcPr>
+                    <w:tcW w:w="1274" w:type="dxa"/>
+                  </w:tcPr>
+                  <w:p>
+                    <w:pPr>
+                      <w:jc w:val="right"/>
+                      <w:rPr>
+                        <w:b/>
+                        <w:bCs/>
+                      </w:rPr>
+                    </w:pPr>
+                    <w:r>
+                      <w:rPr>
+                        <w:b/>
+                        <w:bCs/>
+                      </w:rPr>
+                      <w:t xml:space="preserve">$ </w:t>
+                    </w:r>
+                    <w:sdt>
+                      <w:sdtPr>
+                        <w:rPr>
+                          <w:b/>
+                          <w:bCs/>
+                        </w:rPr>
+                        <w:alias w:val="#Nav: /ExpenseResource/ExpResourceCost"/>
+                        <w:tag w:val="#Nav: WSB_SLP_Resource_Time_Summary/50102"/>
+                        <w:id w:val="2124183928"/>
+                        <w:placeholder>
+                          <w:docPart w:val="DefaultPlaceholder_-1854013440"/>
+                        </w:placeholder>
+                        <w:dataBinding w:prefixMappings="xmlns:ns0='urn:microsoft-dynamics-nav/reports/WSB_SLP_Resource_Time_Summary/50102/'" w:xpath="/ns0:NavWordReportXmlPart[1]/ns0:ExpenseResource[1]/ns0:ExpResourceCost[1]" w:storeItemID="{3847131E-B866-4283-B6CD-B371302AD71C}"/>
+                        <w:text/>
+                      </w:sdtPr>
+                      <w:sdtContent>
                         <w:proofErr w:type="spellStart"/>
                         <w:r>
-                          <w:t>ResourceTotal</w:t>
+                          <w:rPr>
+                            <w:b/>
+                            <w:bCs/>
+                          </w:rPr>
+                          <w:t>ExpResourceCost</w:t>
                         </w:r>
                         <w:proofErr w:type="spellEnd"/>
-                      </w:p>
-                    </w:tc>
-                  </w:sdtContent>
-                </w:sdt>
+                      </w:sdtContent>
+                    </w:sdt>
+                  </w:p>
+                </w:tc>
+              </w:tr>
+              <w:tr>
+                <w:tc>
+                  <w:tcPr>
+                    <w:tcW w:w="4911" w:type="dxa"/>
+                  </w:tcPr>
+                  <w:p/>
+                </w:tc>
+                <w:tc>
+                  <w:tcPr>
+                    <w:tcW w:w="1893" w:type="dxa"/>
+                  </w:tcPr>
+                  <w:p>
+                    <w:pPr>
+                      <w:jc w:val="right"/>
+                    </w:pPr>
+                  </w:p>
+                </w:tc>
+                <w:tc>
+                  <w:tcPr>
+                    <w:tcW w:w="1560" w:type="dxa"/>
+                  </w:tcPr>
+                  <w:p>
+                    <w:pPr>
+                      <w:jc w:val="right"/>
+                    </w:pPr>
+                  </w:p>
+                </w:tc>
+                <w:tc>
+                  <w:tcPr>
+                    <w:tcW w:w="1274" w:type="dxa"/>
+                  </w:tcPr>
+                  <w:p>
+                    <w:pPr>
+                      <w:jc w:val="right"/>
+                    </w:pPr>
+                  </w:p>
+                </w:tc>
               </w:tr>
             </w:sdtContent>
           </w:sdt>
@@ -348,7 +907,7 @@
       <w:tr>
         <w:tc>
           <w:tcPr>
-            <w:tcW w:w="5035" w:type="dxa"/>
+            <w:tcW w:w="4911" w:type="dxa"/>
             <w:tcBorders>
               <w:bottom w:val="single" w:color="auto" w:sz="4" w:space="0"/>
             </w:tcBorders>
@@ -357,7 +916,7 @@
         </w:tc>
         <w:tc>
           <w:tcPr>
-            <w:tcW w:w="1485" w:type="dxa"/>
+            <w:tcW w:w="1893" w:type="dxa"/>
             <w:tcBorders>
               <w:bottom w:val="single" w:color="auto" w:sz="4" w:space="0"/>
             </w:tcBorders>
@@ -370,7 +929,7 @@
         </w:tc>
         <w:tc>
           <w:tcPr>
-            <w:tcW w:w="1556" w:type="dxa"/>
+            <w:tcW w:w="1560" w:type="dxa"/>
             <w:tcBorders>
               <w:bottom w:val="single" w:color="auto" w:sz="4" w:space="0"/>
             </w:tcBorders>
@@ -383,7 +942,7 @@
         </w:tc>
         <w:tc>
           <w:tcPr>
-            <w:tcW w:w="1552" w:type="dxa"/>
+            <w:tcW w:w="1274" w:type="dxa"/>
             <w:tcBorders>
               <w:bottom w:val="single" w:color="auto" w:sz="4" w:space="0"/>
             </w:tcBorders>
@@ -401,11 +960,11 @@
             <w:b/>
             <w:bCs/>
           </w:rPr>
+          <w:alias w:val="#Nav: /Total"/>
+          <w:tag w:val="#Nav: WSB_SLP_Resource_Time_Summary/50102"/>
           <w:id w:val="-1340460359"/>
           <w15:dataBinding w:prefixMappings="xmlns:ns0='urn:microsoft-dynamics-nav/reports/WSB_SLP_Resource_Time_Summary/50102/'" w:xpath="/ns0:NavWordReportXmlPart[1]/ns0:Total" w:storeItemID="{3847131E-B866-4283-B6CD-B371302AD71C}"/>
           <w15:repeatingSection/>
-          <w:alias w:val="#Nav: /Total"/>
-          <w:tag w:val="#Nav: WSB_SLP_Resource_Time_Summary/50102"/>
         </w:sdtPr>
         <w:sdtContent>
           <w:sdt>
@@ -422,9 +981,12 @@
             </w:sdtPr>
             <w:sdtContent>
               <w:tr>
+                <w:trPr>
+                  <w:trHeight w:val="308"/>
+                </w:trPr>
                 <w:tc>
                   <w:tcPr>
-                    <w:tcW w:w="5035" w:type="dxa"/>
+                    <w:tcW w:w="4911" w:type="dxa"/>
                     <w:tcBorders>
                       <w:top w:val="single" w:color="auto" w:sz="4" w:space="0"/>
                     </w:tcBorders>
@@ -451,19 +1013,19 @@
                       <w:b/>
                       <w:bCs/>
                     </w:rPr>
-                    <w:id w:val="-219295032"/>
+                    <w:alias w:val="#Nav: /Total/TotalQty"/>
+                    <w:tag w:val="#Nav: WSB_SLP_Resource_Time_Summary/50102"/>
+                    <w:id w:val="1363713490"/>
                     <w:placeholder>
                       <w:docPart w:val="DefaultPlaceholder_-1854013440"/>
                     </w:placeholder>
-                    <w:dataBinding w:prefixMappings="xmlns:ns0='urn:microsoft-dynamics-nav/reports/WSB_SLP_Resource_Time_Summary/50102/'" w:xpath="/ns0:NavWordReportXmlPart[1]/ns0:Total[1]/ns0:TotalTime[1]" w:storeItemID="{3847131E-B866-4283-B6CD-B371302AD71C}"/>
+                    <w:dataBinding w:prefixMappings="xmlns:ns0='urn:microsoft-dynamics-nav/reports/WSB_SLP_Resource_Time_Summary/50102/'" w:xpath="/ns0:NavWordReportXmlPart[1]/ns0:Total[1]/ns0:TotalQty[1]" w:storeItemID="{3847131E-B866-4283-B6CD-B371302AD71C}"/>
                     <w:text/>
-                    <w:alias w:val="#Nav: /Total/TotalTime"/>
-                    <w:tag w:val="#Nav: WSB_SLP_Resource_Time_Summary/50102"/>
                   </w:sdtPr>
                   <w:sdtContent>
                     <w:tc>
                       <w:tcPr>
-                        <w:tcW w:w="1485" w:type="dxa"/>
+                        <w:tcW w:w="1893" w:type="dxa"/>
                         <w:tcBorders>
                           <w:top w:val="single" w:color="auto" w:sz="4" w:space="0"/>
                         </w:tcBorders>
@@ -482,101 +1044,115 @@
                             <w:b/>
                             <w:bCs/>
                           </w:rPr>
-                          <w:t>TotalTime</w:t>
+                          <w:t>TotalQty</w:t>
                         </w:r>
                         <w:proofErr w:type="spellEnd"/>
                       </w:p>
                     </w:tc>
                   </w:sdtContent>
                 </w:sdt>
-                <w:sdt>
-                  <w:sdtPr>
-                    <w:rPr>
-                      <w:b/>
-                      <w:bCs/>
-                    </w:rPr>
-                    <w:id w:val="256952093"/>
-                    <w:placeholder>
-                      <w:docPart w:val="DefaultPlaceholder_-1854013440"/>
-                    </w:placeholder>
-                    <w:dataBinding w:prefixMappings="xmlns:ns0='urn:microsoft-dynamics-nav/reports/WSB_SLP_Resource_Time_Summary/50102/'" w:xpath="/ns0:NavWordReportXmlPart[1]/ns0:Total[1]/ns0:TotalFees[1]" w:storeItemID="{3847131E-B866-4283-B6CD-B371302AD71C}"/>
-                    <w:text/>
-                    <w:alias w:val="#Nav: /Total/TotalFees"/>
-                    <w:tag w:val="#Nav: WSB_SLP_Resource_Time_Summary/50102"/>
-                  </w:sdtPr>
-                  <w:sdtContent>
-                    <w:tc>
-                      <w:tcPr>
-                        <w:tcW w:w="1556" w:type="dxa"/>
-                        <w:tcBorders>
-                          <w:top w:val="single" w:color="auto" w:sz="4" w:space="0"/>
-                        </w:tcBorders>
-                      </w:tcPr>
-                      <w:p>
-                        <w:pPr>
-                          <w:jc w:val="right"/>
-                          <w:rPr>
-                            <w:b/>
-                            <w:bCs/>
-                          </w:rPr>
-                        </w:pPr>
+                <w:tc>
+                  <w:tcPr>
+                    <w:tcW w:w="1560" w:type="dxa"/>
+                    <w:tcBorders>
+                      <w:top w:val="single" w:color="auto" w:sz="4" w:space="0"/>
+                    </w:tcBorders>
+                  </w:tcPr>
+                  <w:p>
+                    <w:pPr>
+                      <w:jc w:val="right"/>
+                      <w:rPr>
+                        <w:b/>
+                        <w:bCs/>
+                      </w:rPr>
+                    </w:pPr>
+                    <w:r>
+                      <w:rPr>
+                        <w:b/>
+                        <w:bCs/>
+                      </w:rPr>
+                      <w:t xml:space="preserve">$ </w:t>
+                    </w:r>
+                    <w:sdt>
+                      <w:sdtPr>
+                        <w:rPr>
+                          <w:b/>
+                          <w:bCs/>
+                        </w:rPr>
+                        <w:alias w:val="#Nav: /Total/TotalCost"/>
+                        <w:tag w:val="#Nav: WSB_SLP_Resource_Time_Summary/50102"/>
+                        <w:id w:val="-1871451446"/>
+                        <w:placeholder>
+                          <w:docPart w:val="DefaultPlaceholder_-1854013440"/>
+                        </w:placeholder>
+                        <w:dataBinding w:prefixMappings="xmlns:ns0='urn:microsoft-dynamics-nav/reports/WSB_SLP_Resource_Time_Summary/50102/'" w:xpath="/ns0:NavWordReportXmlPart[1]/ns0:Total[1]/ns0:TotalCost[1]" w:storeItemID="{3847131E-B866-4283-B6CD-B371302AD71C}"/>
+                        <w:text/>
+                      </w:sdtPr>
+                      <w:sdtContent>
                         <w:proofErr w:type="spellStart"/>
                         <w:r>
                           <w:rPr>
                             <w:b/>
                             <w:bCs/>
                           </w:rPr>
-                          <w:t>TotalFees</w:t>
+                          <w:t>TotalCost</w:t>
                         </w:r>
                         <w:proofErr w:type="spellEnd"/>
-                      </w:p>
-                    </w:tc>
-                  </w:sdtContent>
-                </w:sdt>
-                <w:sdt>
-                  <w:sdtPr>
-                    <w:rPr>
-                      <w:b/>
-                      <w:bCs/>
-                    </w:rPr>
-                    <w:id w:val="-1862725372"/>
-                    <w:placeholder>
-                      <w:docPart w:val="DefaultPlaceholder_-1854013440"/>
-                    </w:placeholder>
-                    <w:dataBinding w:prefixMappings="xmlns:ns0='urn:microsoft-dynamics-nav/reports/WSB_SLP_Resource_Time_Summary/50102/'" w:xpath="/ns0:NavWordReportXmlPart[1]/ns0:Total[1]/ns0:TotalTotal[1]" w:storeItemID="{3847131E-B866-4283-B6CD-B371302AD71C}"/>
-                    <w:text/>
-                    <w:alias w:val="#Nav: /Total/TotalTotal"/>
-                    <w:tag w:val="#Nav: WSB_SLP_Resource_Time_Summary/50102"/>
-                  </w:sdtPr>
-                  <w:sdtContent>
-                    <w:tc>
-                      <w:tcPr>
-                        <w:tcW w:w="1552" w:type="dxa"/>
-                        <w:tcBorders>
-                          <w:top w:val="single" w:color="auto" w:sz="4" w:space="0"/>
-                        </w:tcBorders>
-                      </w:tcPr>
-                      <w:p>
-                        <w:pPr>
-                          <w:jc w:val="right"/>
-                          <w:rPr>
-                            <w:b/>
-                            <w:bCs/>
-                          </w:rPr>
-                        </w:pPr>
+                      </w:sdtContent>
+                    </w:sdt>
+                  </w:p>
+                </w:tc>
+                <w:tc>
+                  <w:tcPr>
+                    <w:tcW w:w="1274" w:type="dxa"/>
+                    <w:tcBorders>
+                      <w:top w:val="single" w:color="auto" w:sz="4" w:space="0"/>
+                    </w:tcBorders>
+                  </w:tcPr>
+                  <w:p>
+                    <w:pPr>
+                      <w:jc w:val="right"/>
+                      <w:rPr>
+                        <w:b/>
+                        <w:bCs/>
+                      </w:rPr>
+                    </w:pPr>
+                    <w:r>
+                      <w:rPr>
+                        <w:b/>
+                        <w:bCs/>
+                      </w:rPr>
+                      <w:t xml:space="preserve">$ </w:t>
+                    </w:r>
+                    <w:sdt>
+                      <w:sdtPr>
+                        <w:rPr>
+                          <w:b/>
+                          <w:bCs/>
+                        </w:rPr>
+                        <w:alias w:val="#Nav: /Total/TotalPrice"/>
+                        <w:tag w:val="#Nav: WSB_SLP_Resource_Time_Summary/50102"/>
+                        <w:id w:val="1141765368"/>
+                        <w:placeholder>
+                          <w:docPart w:val="DefaultPlaceholder_-1854013440"/>
+                        </w:placeholder>
+                        <w:dataBinding w:prefixMappings="xmlns:ns0='urn:microsoft-dynamics-nav/reports/WSB_SLP_Resource_Time_Summary/50102/'" w:xpath="/ns0:NavWordReportXmlPart[1]/ns0:Total[1]/ns0:TotalPrice[1]" w:storeItemID="{3847131E-B866-4283-B6CD-B371302AD71C}"/>
+                        <w:text/>
+                      </w:sdtPr>
+                      <w:sdtContent>
                         <w:proofErr w:type="spellStart"/>
                         <w:r>
                           <w:rPr>
                             <w:b/>
                             <w:bCs/>
                           </w:rPr>
-                          <w:t>TotalTotal</w:t>
+                          <w:t>TotalPrice</w:t>
                         </w:r>
                         <w:proofErr w:type="spellEnd"/>
-                      </w:p>
-                    </w:tc>
-                  </w:sdtContent>
-                </w:sdt>
+                      </w:sdtContent>
+                    </w:sdt>
+                  </w:p>
+                </w:tc>
               </w:tr>
             </w:sdtContent>
           </w:sdt>
@@ -1379,19 +1955,33 @@
   </w:compat>
   <w:rsids>
     <w:rsidRoot w:val="00E324AE"/>
+    <w:rsid w:val="000A107A"/>
     <w:rsid w:val="000C1B47"/>
     <w:rsid w:val="001D3B5D"/>
     <w:rsid w:val="001F6DCA"/>
+    <w:rsid w:val="002923C7"/>
+    <w:rsid w:val="003E3E40"/>
     <w:rsid w:val="004229E6"/>
     <w:rsid w:val="0046170F"/>
     <w:rsid w:val="0058406A"/>
+    <w:rsid w:val="006519EF"/>
+    <w:rsid w:val="0066068E"/>
+    <w:rsid w:val="006E0793"/>
     <w:rsid w:val="007270CC"/>
     <w:rsid w:val="007410C3"/>
+    <w:rsid w:val="008325D7"/>
+    <w:rsid w:val="008B2065"/>
     <w:rsid w:val="009D0FAF"/>
     <w:rsid w:val="00A26C6E"/>
+    <w:rsid w:val="00A73BE7"/>
     <w:rsid w:val="00A87083"/>
+    <w:rsid w:val="00D10E07"/>
+    <w:rsid w:val="00D326C3"/>
     <w:rsid w:val="00D330B2"/>
+    <w:rsid w:val="00D771D0"/>
+    <w:rsid w:val="00DA6472"/>
     <w:rsid w:val="00E324AE"/>
+    <w:rsid w:val="00EE1907"/>
     <w:rsid w:val="00F22793"/>
   </w:rsids>
   <m:mathPr>
@@ -1846,7 +2436,7 @@
     <w:basedOn w:val="DefaultParagraphFont"/>
     <w:uiPriority w:val="99"/>
     <w:semiHidden/>
-    <w:rsid w:val="00D330B2"/>
+    <w:rsid w:val="006519EF"/>
     <w:rPr>
       <w:color w:val="808080"/>
     </w:rPr>
@@ -2156,9 +2746,9 @@
 </a:theme>
 </file>
 
-<file path=customXml/item1.xml>��< ? x m l   v e r s i o n = " 1 . 0 "   e n c o d i n g = " u t f - 1 6 " ? > < N a v W o r d R e p o r t X m l P a r t   x m l n s = " u r n : m i c r o s o f t - d y n a m i c s - n a v / r e p o r t s / W S B _ S L P _ R e s o u r c e _ T i m e _ S u m m a r y / 5 0 1 0 2 / " > - 
-     < M a t t e r / > +<file path=customXml/item1.xml>��< ? x m l   v e r s i o n = " 1 . 0 "   e n c o d i n g = " u t f - 1 6 " ? > + 
+ < N a v W o r d R e p o r t X m l P a r t   x m l n s = " u r n : m i c r o s o f t - d y n a m i c s - n a v / r e p o r t s / W S B _ S L P _ R e s o u r c e _ T i m e _ S u m m a r y / 5 0 1 0 2 / " >   
      < R e s o u r c e >   
@@ -2166,31 +2756,55 @@
  
          < C u r r D a t e T i m e > C u r r D a t e T i m e < / C u r r D a t e T i m e >   
+         < R e s o u r c e N a m e > R e s o u r c e N a m e < / R e s o u r c e N a m e > + 
+         < R e s o u r c e N o > R e s o u r c e N o < / R e s o u r c e N o > + 
+         < M a t t e r > + 
+             < M a t t e r C o s t > M a t t e r C o s t < / M a t t e r C o s t > + 
+             < M a t t e r N a m e > M a t t e r N a m e < / M a t t e r N a m e > + 
+             < M a t t e r N o > M a t t e r N o < / M a t t e r N o > + 
+             < M a t t e r P r i c e > M a t t e r P r i c e < / M a t t e r P r i c e > + 
+             < M a t t e r Q t y > M a t t e r Q t y < / M a t t e r Q t y > + 
+         < / M a t t e r > + 
+         < d e r p > + 
+             < R e s o u r c e C o s t > R e s o u r c e C o s t < / R e s o u r c e C o s t > + 
+             < R e s o u r c e P r i c e > R e s o u r c e P r i c e < / R e s o u r c e P r i c e > + 
+             < R e s o u r c e Q t y > R e s o u r c e Q t y < / R e s o u r c e Q t y > + 
+         < / d e r p > + 
      < / R e s o u r c e >   
-     < R e s o u r c e D i s p l a y > - 
-         < D i s p l a y N a m e > D i s p l a y N a m e < / D i s p l a y N a m e > - 
-         < D i s p l a y N o > D i s p l a y N o < / D i s p l a y N o > - 
-         < R e s o u r c e E x p > R e s o u r c e E x p < / R e s o u r c e E x p > - 
-         < R e s o u r c e T i m e > R e s o u r c e T i m e < / R e s o u r c e T i m e > - 
-         < R e s o u r c e T o t a l > R e s o u r c e T o t a l < / R e s o u r c e T o t a l > - 
-     < / R e s o u r c e D i s p l a y > +     < E x p e n s e R e s o u r c e > + 
+         < E x p R e s o u r c e C o s t > E x p R e s o u r c e C o s t < / E x p R e s o u r c e C o s t > + 
+         < E x p R e s o u r c e N a m e > E x p R e s o u r c e N a m e < / E x p R e s o u r c e N a m e > + 
+         < E x p R e s o u r c e N o > E x p R e s o u r c e N o < / E x p R e s o u r c e N o > + 
+         < E x p R e s o u r c e Q t y > E x p R e s o u r c e Q t y < / E x p R e s o u r c e Q t y > + 
+     < / E x p e n s e R e s o u r c e >   
      < T o t a l >   
-         < T o t a l C o s t s > T o t a l C o s t s < / T o t a l C o s t s > - 
-         < T o t a l F e e s > T o t a l F e e s < / T o t a l F e e s > - 
-         < T o t a l T i m e > T o t a l T i m e < / T o t a l T i m e > - 
-         < T o t a l T o t a l > T o t a l T o t a l < / T o t a l T o t a l > +         < T o t a l C o s t > T o t a l C o s t < / T o t a l C o s t > + 
+         < T o t a l P r i c e > T o t a l P r i c e < / T o t a l P r i c e > + 
+         < T o t a l Q t y > T o t a l Q t y < / T o t a l Q t y >   
      < / T o t a l >   

</xml_diff>